<commit_message>
Created PDFs, changes some mistakes..
-
</commit_message>
<xml_diff>
--- a/doc/HE5-gibb_03_projektauftrag.docx
+++ b/doc/HE5-gibb_03_projektauftrag.docx
@@ -6,6 +6,7 @@
       <w:pPr>
         <w:pStyle w:val="Titel"/>
       </w:pPr>
+      <w:bookmarkStart w:id="0" w:name="_GoBack"/>
       <w:r>
         <w:t>Projekt</w:t>
       </w:r>
@@ -110,8 +111,16 @@
               <w:rPr>
                 <w:lang w:val="de-CH"/>
               </w:rPr>
-              <w:t>Agash Thamotharampillai</w:t>
-            </w:r>
+              <w:t xml:space="preserve">Agash </w:t>
+            </w:r>
+            <w:proofErr w:type="spellStart"/>
+            <w:r>
+              <w:rPr>
+                <w:lang w:val="de-CH"/>
+              </w:rPr>
+              <w:t>Thamotharampillai</w:t>
+            </w:r>
+            <w:proofErr w:type="spellEnd"/>
           </w:p>
         </w:tc>
       </w:tr>
@@ -152,8 +161,16 @@
               <w:rPr>
                 <w:lang w:val="de-CH"/>
               </w:rPr>
-              <w:t>Agash Thamotharampillai</w:t>
-            </w:r>
+              <w:t xml:space="preserve">Agash </w:t>
+            </w:r>
+            <w:proofErr w:type="spellStart"/>
+            <w:r>
+              <w:rPr>
+                <w:lang w:val="de-CH"/>
+              </w:rPr>
+              <w:t>Thamotharampillai</w:t>
+            </w:r>
+            <w:proofErr w:type="spellEnd"/>
           </w:p>
         </w:tc>
       </w:tr>
@@ -473,8 +490,16 @@
               <w:rPr>
                 <w:lang w:val="de-CH"/>
               </w:rPr>
-              <w:t>Agash Thamo., Dmitry Prudnikov</w:t>
-            </w:r>
+              <w:t xml:space="preserve">Agash Thamo., Dmitry </w:t>
+            </w:r>
+            <w:proofErr w:type="spellStart"/>
+            <w:r>
+              <w:rPr>
+                <w:lang w:val="de-CH"/>
+              </w:rPr>
+              <w:t>Prudnikov</w:t>
+            </w:r>
+            <w:proofErr w:type="spellEnd"/>
           </w:p>
         </w:tc>
       </w:tr>
@@ -619,7 +644,7 @@
         <w:rPr>
           <w:noProof/>
         </w:rPr>
-        <w:instrText xml:space="preserve"> PAGEREF _Toc381103055 \h </w:instrText>
+        <w:instrText xml:space="preserve"> PAGEREF _Toc381106393 \h </w:instrText>
       </w:r>
       <w:r>
         <w:rPr>
@@ -690,7 +715,7 @@
         <w:rPr>
           <w:noProof/>
         </w:rPr>
-        <w:instrText xml:space="preserve"> PAGEREF _Toc381103056 \h </w:instrText>
+        <w:instrText xml:space="preserve"> PAGEREF _Toc381106394 \h </w:instrText>
       </w:r>
       <w:r>
         <w:rPr>
@@ -761,7 +786,7 @@
         <w:rPr>
           <w:noProof/>
         </w:rPr>
-        <w:instrText xml:space="preserve"> PAGEREF _Toc381103057 \h </w:instrText>
+        <w:instrText xml:space="preserve"> PAGEREF _Toc381106395 \h </w:instrText>
       </w:r>
       <w:r>
         <w:rPr>
@@ -832,7 +857,7 @@
         <w:rPr>
           <w:noProof/>
         </w:rPr>
-        <w:instrText xml:space="preserve"> PAGEREF _Toc381103058 \h </w:instrText>
+        <w:instrText xml:space="preserve"> PAGEREF _Toc381106396 \h </w:instrText>
       </w:r>
       <w:r>
         <w:rPr>
@@ -903,7 +928,7 @@
         <w:rPr>
           <w:noProof/>
         </w:rPr>
-        <w:instrText xml:space="preserve"> PAGEREF _Toc381103059 \h </w:instrText>
+        <w:instrText xml:space="preserve"> PAGEREF _Toc381106397 \h </w:instrText>
       </w:r>
       <w:r>
         <w:rPr>
@@ -974,7 +999,7 @@
         <w:rPr>
           <w:noProof/>
         </w:rPr>
-        <w:instrText xml:space="preserve"> PAGEREF _Toc381103060 \h </w:instrText>
+        <w:instrText xml:space="preserve"> PAGEREF _Toc381106398 \h </w:instrText>
       </w:r>
       <w:r>
         <w:rPr>
@@ -1045,7 +1070,7 @@
         <w:rPr>
           <w:noProof/>
         </w:rPr>
-        <w:instrText xml:space="preserve"> PAGEREF _Toc381103061 \h </w:instrText>
+        <w:instrText xml:space="preserve"> PAGEREF _Toc381106399 \h </w:instrText>
       </w:r>
       <w:r>
         <w:rPr>
@@ -1116,7 +1141,7 @@
         <w:rPr>
           <w:noProof/>
         </w:rPr>
-        <w:instrText xml:space="preserve"> PAGEREF _Toc381103062 \h </w:instrText>
+        <w:instrText xml:space="preserve"> PAGEREF _Toc381106400 \h </w:instrText>
       </w:r>
       <w:r>
         <w:rPr>
@@ -1187,7 +1212,7 @@
         <w:rPr>
           <w:noProof/>
         </w:rPr>
-        <w:instrText xml:space="preserve"> PAGEREF _Toc381103063 \h </w:instrText>
+        <w:instrText xml:space="preserve"> PAGEREF _Toc381106401 \h </w:instrText>
       </w:r>
       <w:r>
         <w:rPr>
@@ -1258,7 +1283,7 @@
         <w:rPr>
           <w:noProof/>
         </w:rPr>
-        <w:instrText xml:space="preserve"> PAGEREF _Toc381103064 \h </w:instrText>
+        <w:instrText xml:space="preserve"> PAGEREF _Toc381106402 \h </w:instrText>
       </w:r>
       <w:r>
         <w:rPr>
@@ -1329,7 +1354,7 @@
         <w:rPr>
           <w:noProof/>
         </w:rPr>
-        <w:instrText xml:space="preserve"> PAGEREF _Toc381103065 \h </w:instrText>
+        <w:instrText xml:space="preserve"> PAGEREF _Toc381106403 \h </w:instrText>
       </w:r>
       <w:r>
         <w:rPr>
@@ -1346,7 +1371,7 @@
         <w:rPr>
           <w:noProof/>
         </w:rPr>
-        <w:t>5</w:t>
+        <w:t>6</w:t>
       </w:r>
       <w:r>
         <w:rPr>
@@ -1400,7 +1425,7 @@
         <w:rPr>
           <w:noProof/>
         </w:rPr>
-        <w:instrText xml:space="preserve"> PAGEREF _Toc381103066 \h </w:instrText>
+        <w:instrText xml:space="preserve"> PAGEREF _Toc381106404 \h </w:instrText>
       </w:r>
       <w:r>
         <w:rPr>
@@ -1417,7 +1442,7 @@
         <w:rPr>
           <w:noProof/>
         </w:rPr>
-        <w:t>6</w:t>
+        <w:t>7</w:t>
       </w:r>
       <w:r>
         <w:rPr>
@@ -1471,7 +1496,7 @@
         <w:rPr>
           <w:noProof/>
         </w:rPr>
-        <w:instrText xml:space="preserve"> PAGEREF _Toc381103067 \h </w:instrText>
+        <w:instrText xml:space="preserve"> PAGEREF _Toc381106405 \h </w:instrText>
       </w:r>
       <w:r>
         <w:rPr>
@@ -1488,7 +1513,7 @@
         <w:rPr>
           <w:noProof/>
         </w:rPr>
-        <w:t>6</w:t>
+        <w:t>7</w:t>
       </w:r>
       <w:r>
         <w:rPr>
@@ -1522,20 +1547,20 @@
       <w:r>
         <w:br w:type="page"/>
       </w:r>
-      <w:bookmarkStart w:id="0" w:name="_Toc350761848"/>
-      <w:bookmarkStart w:id="1" w:name="_Ref381098467"/>
-      <w:bookmarkStart w:id="2" w:name="_Ref381098472"/>
-      <w:bookmarkStart w:id="3" w:name="_Ref381098475"/>
-      <w:bookmarkStart w:id="4" w:name="_Toc381103055"/>
+      <w:bookmarkStart w:id="1" w:name="_Toc350761848"/>
+      <w:bookmarkStart w:id="2" w:name="_Ref381098467"/>
+      <w:bookmarkStart w:id="3" w:name="_Ref381098472"/>
+      <w:bookmarkStart w:id="4" w:name="_Ref381098475"/>
+      <w:bookmarkStart w:id="5" w:name="_Toc381106393"/>
       <w:r>
         <w:lastRenderedPageBreak/>
         <w:t>Ausgangslage</w:t>
       </w:r>
-      <w:bookmarkEnd w:id="0"/>
       <w:bookmarkEnd w:id="1"/>
       <w:bookmarkEnd w:id="2"/>
       <w:bookmarkEnd w:id="3"/>
       <w:bookmarkEnd w:id="4"/>
+      <w:bookmarkEnd w:id="5"/>
     </w:p>
     <w:p>
       <w:pPr>
@@ -1590,13 +1615,13 @@
           <w:numId w:val="23"/>
         </w:numPr>
       </w:pPr>
-      <w:bookmarkStart w:id="5" w:name="_Toc350761849"/>
-      <w:bookmarkStart w:id="6" w:name="_Toc381103056"/>
+      <w:bookmarkStart w:id="6" w:name="_Toc350761849"/>
+      <w:bookmarkStart w:id="7" w:name="_Toc381106394"/>
       <w:r>
         <w:t>Ziele</w:t>
       </w:r>
-      <w:bookmarkEnd w:id="5"/>
       <w:bookmarkEnd w:id="6"/>
+      <w:bookmarkEnd w:id="7"/>
       <w:r>
         <w:t xml:space="preserve"> </w:t>
       </w:r>
@@ -1647,12 +1672,14 @@
                 <w:lang w:val="de-CH"/>
               </w:rPr>
             </w:pPr>
+            <w:proofErr w:type="spellStart"/>
             <w:r>
               <w:rPr>
                 <w:lang w:val="de-CH"/>
               </w:rPr>
               <w:t>Nr</w:t>
             </w:r>
+            <w:proofErr w:type="spellEnd"/>
           </w:p>
         </w:tc>
         <w:tc>
@@ -1796,7 +1823,21 @@
               <w:rPr>
                 <w:lang w:val="de-CH"/>
               </w:rPr>
-              <w:t>Der Keylogger soll die Taste</w:t>
+              <w:t xml:space="preserve">Der </w:t>
+            </w:r>
+            <w:proofErr w:type="spellStart"/>
+            <w:r>
+              <w:rPr>
+                <w:lang w:val="de-CH"/>
+              </w:rPr>
+              <w:t>Keylogger</w:t>
+            </w:r>
+            <w:proofErr w:type="spellEnd"/>
+            <w:r>
+              <w:rPr>
+                <w:lang w:val="de-CH"/>
+              </w:rPr>
+              <w:t xml:space="preserve"> soll die Taste</w:t>
             </w:r>
             <w:r>
               <w:rPr>
@@ -1922,7 +1963,21 @@
               <w:rPr>
                 <w:lang w:val="de-CH"/>
               </w:rPr>
-              <w:t>Der Keylogger soll die Daten die er erfasst/gespeichert hat an den Server senden.</w:t>
+              <w:t xml:space="preserve">Der </w:t>
+            </w:r>
+            <w:proofErr w:type="spellStart"/>
+            <w:r>
+              <w:rPr>
+                <w:lang w:val="de-CH"/>
+              </w:rPr>
+              <w:t>Keylogger</w:t>
+            </w:r>
+            <w:proofErr w:type="spellEnd"/>
+            <w:r>
+              <w:rPr>
+                <w:lang w:val="de-CH"/>
+              </w:rPr>
+              <w:t xml:space="preserve"> soll die Daten die er erfasst/gespeichert hat an den Server senden.</w:t>
             </w:r>
           </w:p>
         </w:tc>
@@ -2027,7 +2082,14 @@
               <w:rPr>
                 <w:lang w:val="de-CH"/>
               </w:rPr>
-              <w:t>Der Server-Teil des Keylo</w:t>
+              <w:t xml:space="preserve">Der Server-Teil des </w:t>
+            </w:r>
+            <w:proofErr w:type="spellStart"/>
+            <w:r>
+              <w:rPr>
+                <w:lang w:val="de-CH"/>
+              </w:rPr>
+              <w:t>Keylo</w:t>
             </w:r>
             <w:r>
               <w:rPr>
@@ -2039,7 +2101,28 @@
               <w:rPr>
                 <w:lang w:val="de-CH"/>
               </w:rPr>
-              <w:t>gers soll die Daten vom client analysieren können.</w:t>
+              <w:t>gers</w:t>
+            </w:r>
+            <w:proofErr w:type="spellEnd"/>
+            <w:r>
+              <w:rPr>
+                <w:lang w:val="de-CH"/>
+              </w:rPr>
+              <w:t xml:space="preserve"> soll die Daten vom </w:t>
+            </w:r>
+            <w:proofErr w:type="spellStart"/>
+            <w:r>
+              <w:rPr>
+                <w:lang w:val="de-CH"/>
+              </w:rPr>
+              <w:t>client</w:t>
+            </w:r>
+            <w:proofErr w:type="spellEnd"/>
+            <w:r>
+              <w:rPr>
+                <w:lang w:val="de-CH"/>
+              </w:rPr>
+              <w:t xml:space="preserve"> analysieren können.</w:t>
             </w:r>
           </w:p>
         </w:tc>
@@ -2583,12 +2666,14 @@
                 <w:lang w:val="de-CH"/>
               </w:rPr>
             </w:pPr>
+            <w:proofErr w:type="spellStart"/>
             <w:r>
               <w:rPr>
                 <w:lang w:val="de-CH"/>
               </w:rPr>
               <w:t>Nr</w:t>
             </w:r>
+            <w:proofErr w:type="spellEnd"/>
           </w:p>
         </w:tc>
         <w:tc>
@@ -2894,7 +2979,21 @@
               <w:rPr>
                 <w:lang w:val="de-CH"/>
               </w:rPr>
-              <w:t xml:space="preserve">gen am Code werden nur dann in das Master-Repository commited, wenn der Code funktionstüchtig qualitativ </w:t>
+              <w:t xml:space="preserve">gen am Code werden nur dann in das Master-Repository </w:t>
+            </w:r>
+            <w:proofErr w:type="spellStart"/>
+            <w:r>
+              <w:rPr>
+                <w:lang w:val="de-CH"/>
+              </w:rPr>
+              <w:t>commited</w:t>
+            </w:r>
+            <w:proofErr w:type="spellEnd"/>
+            <w:r>
+              <w:rPr>
+                <w:lang w:val="de-CH"/>
+              </w:rPr>
+              <w:t xml:space="preserve">, wenn der Code funktionstüchtig qualitativ </w:t>
             </w:r>
             <w:r>
               <w:rPr>
@@ -3044,7 +3143,21 @@
               <w:rPr>
                 <w:lang w:val="de-CH"/>
               </w:rPr>
-              <w:t>Bei jeder Projektstufe gibt es auf entsprechender Ebene (User-Stories, To-Do’s, Pl</w:t>
+              <w:t xml:space="preserve">Bei jeder Projektstufe gibt es auf entsprechender Ebene (User-Stories, </w:t>
+            </w:r>
+            <w:proofErr w:type="spellStart"/>
+            <w:r>
+              <w:rPr>
+                <w:lang w:val="de-CH"/>
+              </w:rPr>
+              <w:t>To-Do’s</w:t>
+            </w:r>
+            <w:proofErr w:type="spellEnd"/>
+            <w:r>
+              <w:rPr>
+                <w:lang w:val="de-CH"/>
+              </w:rPr>
+              <w:t>, Pl</w:t>
             </w:r>
             <w:r>
               <w:rPr>
@@ -3056,7 +3169,21 @@
               <w:rPr>
                 <w:lang w:val="de-CH"/>
               </w:rPr>
-              <w:t>nung, Realisierung, etc.) gibt es Testfälle. Die testfälle we</w:t>
+              <w:t xml:space="preserve">nung, Realisierung, etc.) gibt es Testfälle. Die </w:t>
+            </w:r>
+            <w:proofErr w:type="spellStart"/>
+            <w:r>
+              <w:rPr>
+                <w:lang w:val="de-CH"/>
+              </w:rPr>
+              <w:t>testfälle</w:t>
+            </w:r>
+            <w:proofErr w:type="spellEnd"/>
+            <w:r>
+              <w:rPr>
+                <w:lang w:val="de-CH"/>
+              </w:rPr>
+              <w:t xml:space="preserve"> we</w:t>
             </w:r>
             <w:r>
               <w:rPr>
@@ -3315,13 +3442,13 @@
           <w:numId w:val="23"/>
         </w:numPr>
       </w:pPr>
-      <w:bookmarkStart w:id="7" w:name="_Toc350761850"/>
-      <w:bookmarkStart w:id="8" w:name="_Toc381103057"/>
+      <w:bookmarkStart w:id="8" w:name="_Toc350761850"/>
+      <w:bookmarkStart w:id="9" w:name="_Toc381106395"/>
       <w:r>
         <w:t>Lösungsbeschreibung</w:t>
       </w:r>
-      <w:bookmarkEnd w:id="7"/>
       <w:bookmarkEnd w:id="8"/>
+      <w:bookmarkEnd w:id="9"/>
     </w:p>
     <w:p>
       <w:pPr>
@@ -3452,9 +3579,11 @@
         </w:rPr>
         <w:fldChar w:fldCharType="separate"/>
       </w:r>
+      <w:proofErr w:type="spellStart"/>
       <w:r>
         <w:t>Ausgangslage</w:t>
       </w:r>
+      <w:proofErr w:type="spellEnd"/>
       <w:r>
         <w:rPr>
           <w:lang w:val="de-CH" w:eastAsia="de-CH"/>
@@ -3476,13 +3605,13 @@
           <w:numId w:val="23"/>
         </w:numPr>
       </w:pPr>
-      <w:bookmarkStart w:id="9" w:name="_Toc350761851"/>
-      <w:bookmarkStart w:id="10" w:name="_Toc381103058"/>
+      <w:bookmarkStart w:id="10" w:name="_Toc350761851"/>
+      <w:bookmarkStart w:id="11" w:name="_Toc381106396"/>
       <w:r>
         <w:t>Strategiebezug und Umsetzung von Vorgaben</w:t>
       </w:r>
-      <w:bookmarkEnd w:id="9"/>
       <w:bookmarkEnd w:id="10"/>
+      <w:bookmarkEnd w:id="11"/>
     </w:p>
     <w:p>
       <w:pPr>
@@ -3506,13 +3635,13 @@
           <w:numId w:val="23"/>
         </w:numPr>
       </w:pPr>
-      <w:bookmarkStart w:id="11" w:name="_Toc350761852"/>
-      <w:bookmarkStart w:id="12" w:name="_Toc381103059"/>
+      <w:bookmarkStart w:id="12" w:name="_Toc350761852"/>
+      <w:bookmarkStart w:id="13" w:name="_Toc381106397"/>
       <w:r>
         <w:t>Rechtliche Grundlagen</w:t>
       </w:r>
-      <w:bookmarkEnd w:id="11"/>
       <w:bookmarkEnd w:id="12"/>
+      <w:bookmarkEnd w:id="13"/>
     </w:p>
     <w:p>
       <w:pPr>
@@ -3521,7 +3650,7 @@
           <w:lang w:val="de-CH"/>
         </w:rPr>
       </w:pPr>
-      <w:bookmarkStart w:id="13" w:name="_Toc350761853"/>
+      <w:bookmarkStart w:id="14" w:name="_Toc350761853"/>
       <w:r>
         <w:rPr>
           <w:lang w:val="de-CH"/>
@@ -3561,12 +3690,12 @@
           <w:numId w:val="23"/>
         </w:numPr>
       </w:pPr>
-      <w:bookmarkStart w:id="14" w:name="_Toc381103060"/>
+      <w:bookmarkStart w:id="15" w:name="_Toc381106398"/>
       <w:r>
         <w:t>Mittelbedarf</w:t>
       </w:r>
-      <w:bookmarkEnd w:id="13"/>
       <w:bookmarkEnd w:id="14"/>
+      <w:bookmarkEnd w:id="15"/>
     </w:p>
     <w:p>
       <w:pPr>
@@ -4183,14 +4312,102 @@
       <w:pPr>
         <w:pStyle w:val="TextCDB"/>
         <w:rPr>
-          <w:lang w:val="de-CH"/>
-        </w:rPr>
-      </w:pPr>
+          <w:b/>
+          <w:lang w:val="de-CH" w:eastAsia="de-CH"/>
+        </w:rPr>
+      </w:pPr>
+      <w:r>
+        <w:rPr>
+          <w:b/>
+          <w:lang w:val="de-CH" w:eastAsia="de-CH"/>
+        </w:rPr>
+        <w:t>Sachmittel</w:t>
+      </w:r>
     </w:p>
     <w:p>
       <w:pPr>
         <w:pStyle w:val="TextCDB"/>
         <w:rPr>
+          <w:lang w:val="de-CH"/>
+        </w:rPr>
+      </w:pPr>
+      <w:r>
+        <w:rPr>
+          <w:lang w:val="de-CH"/>
+        </w:rPr>
+        <w:t>Da wir vorhaben das Programm in .NET zu realisieren, benötigen wir dazu die Visual Studio Entwicklungsumgebung von Microsoft, die für das Betriebssystem Windows zur Verfügung steht. .NET wurde gewählt, weil das Programm auf modernen Windows Computern laufen soll und .NET</w:t>
+      </w:r>
+      <w:r>
+        <w:rPr>
+          <w:lang w:val="de-CH"/>
+        </w:rPr>
+        <w:t xml:space="preserve"> das Standardwerkzeug/State </w:t>
+      </w:r>
+      <w:proofErr w:type="spellStart"/>
+      <w:r>
+        <w:rPr>
+          <w:lang w:val="de-CH"/>
+        </w:rPr>
+        <w:t>of</w:t>
+      </w:r>
+      <w:proofErr w:type="spellEnd"/>
+      <w:r>
+        <w:rPr>
+          <w:lang w:val="de-CH"/>
+        </w:rPr>
+        <w:t xml:space="preserve"> </w:t>
+      </w:r>
+      <w:proofErr w:type="spellStart"/>
+      <w:r>
+        <w:rPr>
+          <w:lang w:val="de-CH"/>
+        </w:rPr>
+        <w:t>t</w:t>
+      </w:r>
+      <w:r>
+        <w:rPr>
+          <w:lang w:val="de-CH"/>
+        </w:rPr>
+        <w:t>he</w:t>
+      </w:r>
+      <w:proofErr w:type="spellEnd"/>
+      <w:r>
+        <w:rPr>
+          <w:lang w:val="de-CH"/>
+        </w:rPr>
+        <w:t xml:space="preserve"> Art ist.</w:t>
+      </w:r>
+    </w:p>
+    <w:p>
+      <w:pPr>
+        <w:pStyle w:val="TextCDB"/>
+        <w:rPr>
+          <w:lang w:val="de-CH"/>
+        </w:rPr>
+      </w:pPr>
+      <w:r>
+        <w:rPr>
+          <w:lang w:val="de-CH"/>
+        </w:rPr>
+        <w:t>Visual Studio kann als Express Version für C#-Applikationen kostenlos heruntergeladen werden. Die Entwicklungsumgebung wir auf unseren Virtual Machines auf der GIBBIX insta</w:t>
+      </w:r>
+      <w:r>
+        <w:rPr>
+          <w:lang w:val="de-CH"/>
+        </w:rPr>
+        <w:t>l</w:t>
+      </w:r>
+      <w:r>
+        <w:rPr>
+          <w:lang w:val="de-CH"/>
+        </w:rPr>
+        <w:t>liert.</w:t>
+      </w:r>
+    </w:p>
+    <w:p>
+      <w:pPr>
+        <w:pStyle w:val="TextCDB"/>
+        <w:rPr>
           <w:b/>
           <w:lang w:val="de-CH" w:eastAsia="de-CH"/>
         </w:rPr>
@@ -4200,110 +4417,28 @@
           <w:b/>
           <w:lang w:val="de-CH" w:eastAsia="de-CH"/>
         </w:rPr>
-        <w:t>Sachmittel</w:t>
+        <w:t>Dienstleistungen</w:t>
       </w:r>
     </w:p>
     <w:p>
-      <w:pPr>
-        <w:pStyle w:val="TextCDB"/>
-        <w:rPr>
-          <w:lang w:val="de-CH"/>
-        </w:rPr>
-      </w:pPr>
-      <w:r>
-        <w:rPr>
-          <w:lang w:val="de-CH"/>
-        </w:rPr>
-        <w:t>Da wir vorhaben das Programm in .NET zu realisieren, benötigen wir dazu die Visual Studio Entwicklungsumgebung von Microsoft, die für das Betriebssystem Windows zur Verfügung steht. .NET wurde gewählt, weil das Programm auf modernen Windows Computern laufen soll und .NET</w:t>
-      </w:r>
-      <w:r>
-        <w:rPr>
-          <w:lang w:val="de-CH"/>
-        </w:rPr>
-        <w:t xml:space="preserve"> das Standardwerkzeug/State of t</w:t>
-      </w:r>
-      <w:r>
-        <w:rPr>
-          <w:lang w:val="de-CH"/>
-        </w:rPr>
-        <w:t>he Art ist.</w:t>
-      </w:r>
-    </w:p>
-    <w:p>
-      <w:pPr>
-        <w:pStyle w:val="TextCDB"/>
-        <w:rPr>
-          <w:lang w:val="de-CH"/>
-        </w:rPr>
-      </w:pPr>
-      <w:r>
-        <w:rPr>
-          <w:lang w:val="de-CH"/>
-        </w:rPr>
-        <w:t>Visual Studio kann als Express Version für C#-Applikationen kostenlos heruntergeladen werden. Die Entwicklungsumgebung wir auf unseren Virtual Machines auf der GIBBIX insta</w:t>
-      </w:r>
-      <w:r>
-        <w:rPr>
-          <w:lang w:val="de-CH"/>
-        </w:rPr>
-        <w:t>l</w:t>
-      </w:r>
-      <w:r>
-        <w:rPr>
-          <w:lang w:val="de-CH"/>
-        </w:rPr>
-        <w:t>liert.</w:t>
-      </w:r>
-    </w:p>
-    <w:p>
-      <w:pPr>
-        <w:pStyle w:val="TextCDB"/>
-        <w:rPr>
-          <w:b/>
-          <w:lang w:val="de-CH" w:eastAsia="de-CH"/>
-        </w:rPr>
-      </w:pPr>
-      <w:r>
-        <w:rPr>
-          <w:b/>
-          <w:lang w:val="de-CH" w:eastAsia="de-CH"/>
-        </w:rPr>
-        <w:t>Dienstleistungen</w:t>
-      </w:r>
-    </w:p>
-    <w:p>
-      <w:r>
-        <w:t xml:space="preserve">Als Sourcecode-Verwaltung wird GIT verwendet (wir benutzen dafür </w:t>
-      </w:r>
-      <w:r>
-        <w:t xml:space="preserve">den Service von </w:t>
-      </w:r>
-      <w:r>
-        <w:t>GITHUB)</w:t>
-      </w:r>
-      <w:r>
-        <w:t>, dies ist in einer freien Version Verfügbar.</w:t>
-      </w:r>
-      <w:r>
-        <w:t xml:space="preserve"> </w:t>
-      </w:r>
-      <w:r>
-        <w:t>E</w:t>
-      </w:r>
-      <w:r>
-        <w:t xml:space="preserve">in kostenloses Plugins für Visual Studio ist </w:t>
-      </w:r>
-      <w:r>
-        <w:t xml:space="preserve">auch </w:t>
-      </w:r>
-      <w:r>
-        <w:t>ve</w:t>
-      </w:r>
-      <w:r>
-        <w:t>r</w:t>
-      </w:r>
-      <w:r>
-        <w:t>fügbar.</w:t>
+      <w:r>
+        <w:t xml:space="preserve">Als </w:t>
+      </w:r>
+      <w:proofErr w:type="spellStart"/>
+      <w:r>
+        <w:t>Sourcecode</w:t>
+      </w:r>
+      <w:proofErr w:type="spellEnd"/>
+      <w:r>
+        <w:t xml:space="preserve">-Verwaltung wird GIT verwendet (wir benutzen dafür den Service von GITHUB), dies ist in einer freien Version Verfügbar. Ein kostenloses </w:t>
+      </w:r>
+      <w:proofErr w:type="spellStart"/>
+      <w:r>
+        <w:t>Plugins</w:t>
+      </w:r>
+      <w:proofErr w:type="spellEnd"/>
+      <w:r>
+        <w:t xml:space="preserve"> für Visual Studio ist auch verfügbar.</w:t>
       </w:r>
     </w:p>
     <w:p>
@@ -4314,11 +4449,11 @@
           <w:numId w:val="23"/>
         </w:numPr>
       </w:pPr>
-      <w:bookmarkStart w:id="15" w:name="_Toc381103061"/>
+      <w:bookmarkStart w:id="16" w:name="_Toc381106399"/>
       <w:r>
         <w:t>Nutzen</w:t>
       </w:r>
-      <w:bookmarkEnd w:id="15"/>
+      <w:bookmarkEnd w:id="16"/>
     </w:p>
     <w:p>
       <w:pPr>
@@ -4378,11 +4513,11 @@
           <w:numId w:val="23"/>
         </w:numPr>
       </w:pPr>
-      <w:bookmarkStart w:id="16" w:name="_Toc381103062"/>
+      <w:bookmarkStart w:id="17" w:name="_Toc381106400"/>
       <w:r>
         <w:t>Wirtschaftlichkeit</w:t>
       </w:r>
-      <w:bookmarkEnd w:id="16"/>
+      <w:bookmarkEnd w:id="17"/>
     </w:p>
     <w:p>
       <w:pPr>
@@ -4418,13 +4553,13 @@
           <w:numId w:val="23"/>
         </w:numPr>
       </w:pPr>
-      <w:bookmarkStart w:id="17" w:name="_Toc350761855"/>
-      <w:bookmarkStart w:id="18" w:name="_Toc381103063"/>
+      <w:bookmarkStart w:id="18" w:name="_Toc350761855"/>
+      <w:bookmarkStart w:id="19" w:name="_Toc381106401"/>
       <w:r>
         <w:t>Planung</w:t>
       </w:r>
-      <w:bookmarkEnd w:id="17"/>
       <w:bookmarkEnd w:id="18"/>
+      <w:bookmarkEnd w:id="19"/>
       <w:r>
         <w:t xml:space="preserve"> </w:t>
       </w:r>
@@ -4533,6 +4668,12 @@
                 <w:lang w:val="de-CH"/>
               </w:rPr>
             </w:pPr>
+            <w:r>
+              <w:rPr>
+                <w:lang w:val="de-CH"/>
+              </w:rPr>
+              <w:t>Projektauftrag</w:t>
+            </w:r>
           </w:p>
         </w:tc>
         <w:tc>
@@ -4551,6 +4692,12 @@
                 <w:lang w:val="de-CH"/>
               </w:rPr>
             </w:pPr>
+            <w:r>
+              <w:rPr>
+                <w:lang w:val="de-CH"/>
+              </w:rPr>
+              <w:t>25.02.2014</w:t>
+            </w:r>
           </w:p>
         </w:tc>
       </w:tr>
@@ -4574,6 +4721,12 @@
                 <w:lang w:val="de-CH"/>
               </w:rPr>
             </w:pPr>
+            <w:r>
+              <w:rPr>
+                <w:lang w:val="de-CH"/>
+              </w:rPr>
+              <w:t>Projektplanung</w:t>
+            </w:r>
           </w:p>
         </w:tc>
         <w:tc>
@@ -4592,6 +4745,277 @@
                 <w:lang w:val="de-CH"/>
               </w:rPr>
             </w:pPr>
+            <w:r>
+              <w:rPr>
+                <w:lang w:val="de-CH"/>
+              </w:rPr>
+              <w:t>25.02.2014</w:t>
+            </w:r>
+          </w:p>
+        </w:tc>
+      </w:tr>
+      <w:tr>
+        <w:trPr>
+          <w:trHeight w:val="396"/>
+        </w:trPr>
+        <w:tc>
+          <w:tcPr>
+            <w:tcW w:w="2483" w:type="dxa"/>
+            <w:tcBorders>
+              <w:top w:val="single" w:sz="4" w:space="0" w:color="auto"/>
+              <w:bottom w:val="single" w:sz="4" w:space="0" w:color="auto"/>
+            </w:tcBorders>
+            <w:shd w:val="clear" w:color="auto" w:fill="auto"/>
+          </w:tcPr>
+          <w:p>
+            <w:pPr>
+              <w:pStyle w:val="TextCDB"/>
+              <w:rPr>
+                <w:lang w:val="de-CH"/>
+              </w:rPr>
+            </w:pPr>
+            <w:r>
+              <w:rPr>
+                <w:lang w:val="de-CH"/>
+              </w:rPr>
+              <w:t>Konzeption</w:t>
+            </w:r>
+          </w:p>
+        </w:tc>
+        <w:tc>
+          <w:tcPr>
+            <w:tcW w:w="2297" w:type="dxa"/>
+            <w:tcBorders>
+              <w:top w:val="single" w:sz="4" w:space="0" w:color="auto"/>
+              <w:bottom w:val="single" w:sz="4" w:space="0" w:color="auto"/>
+            </w:tcBorders>
+            <w:shd w:val="clear" w:color="auto" w:fill="auto"/>
+          </w:tcPr>
+          <w:p>
+            <w:pPr>
+              <w:pStyle w:val="TextCDB"/>
+              <w:rPr>
+                <w:lang w:val="de-CH"/>
+              </w:rPr>
+            </w:pPr>
+            <w:r>
+              <w:rPr>
+                <w:lang w:val="de-CH"/>
+              </w:rPr>
+              <w:t>11.03.2014</w:t>
+            </w:r>
+          </w:p>
+        </w:tc>
+      </w:tr>
+      <w:tr>
+        <w:trPr>
+          <w:trHeight w:val="396"/>
+        </w:trPr>
+        <w:tc>
+          <w:tcPr>
+            <w:tcW w:w="2483" w:type="dxa"/>
+            <w:tcBorders>
+              <w:top w:val="single" w:sz="4" w:space="0" w:color="auto"/>
+              <w:bottom w:val="single" w:sz="4" w:space="0" w:color="auto"/>
+            </w:tcBorders>
+            <w:shd w:val="clear" w:color="auto" w:fill="auto"/>
+          </w:tcPr>
+          <w:p>
+            <w:pPr>
+              <w:pStyle w:val="TextCDB"/>
+              <w:rPr>
+                <w:lang w:val="de-CH"/>
+              </w:rPr>
+            </w:pPr>
+            <w:r>
+              <w:rPr>
+                <w:lang w:val="de-CH"/>
+              </w:rPr>
+              <w:t>Realisierung</w:t>
+            </w:r>
+          </w:p>
+        </w:tc>
+        <w:tc>
+          <w:tcPr>
+            <w:tcW w:w="2297" w:type="dxa"/>
+            <w:tcBorders>
+              <w:top w:val="single" w:sz="4" w:space="0" w:color="auto"/>
+              <w:bottom w:val="single" w:sz="4" w:space="0" w:color="auto"/>
+            </w:tcBorders>
+            <w:shd w:val="clear" w:color="auto" w:fill="auto"/>
+          </w:tcPr>
+          <w:p>
+            <w:pPr>
+              <w:pStyle w:val="TextCDB"/>
+              <w:rPr>
+                <w:lang w:val="de-CH"/>
+              </w:rPr>
+            </w:pPr>
+            <w:r>
+              <w:rPr>
+                <w:lang w:val="de-CH"/>
+              </w:rPr>
+              <w:t>22.04.2014</w:t>
+            </w:r>
+          </w:p>
+        </w:tc>
+      </w:tr>
+      <w:tr>
+        <w:trPr>
+          <w:trHeight w:val="396"/>
+        </w:trPr>
+        <w:tc>
+          <w:tcPr>
+            <w:tcW w:w="2483" w:type="dxa"/>
+            <w:tcBorders>
+              <w:top w:val="single" w:sz="4" w:space="0" w:color="auto"/>
+              <w:bottom w:val="single" w:sz="4" w:space="0" w:color="auto"/>
+            </w:tcBorders>
+            <w:shd w:val="clear" w:color="auto" w:fill="auto"/>
+          </w:tcPr>
+          <w:p>
+            <w:pPr>
+              <w:pStyle w:val="TextCDB"/>
+              <w:rPr>
+                <w:lang w:val="de-CH"/>
+              </w:rPr>
+            </w:pPr>
+            <w:r>
+              <w:rPr>
+                <w:lang w:val="de-CH"/>
+              </w:rPr>
+              <w:t>Einführung</w:t>
+            </w:r>
+          </w:p>
+        </w:tc>
+        <w:tc>
+          <w:tcPr>
+            <w:tcW w:w="2297" w:type="dxa"/>
+            <w:tcBorders>
+              <w:top w:val="single" w:sz="4" w:space="0" w:color="auto"/>
+              <w:bottom w:val="single" w:sz="4" w:space="0" w:color="auto"/>
+            </w:tcBorders>
+            <w:shd w:val="clear" w:color="auto" w:fill="auto"/>
+          </w:tcPr>
+          <w:p>
+            <w:pPr>
+              <w:pStyle w:val="TextCDB"/>
+              <w:rPr>
+                <w:lang w:val="de-CH"/>
+              </w:rPr>
+            </w:pPr>
+            <w:r>
+              <w:rPr>
+                <w:lang w:val="de-CH"/>
+              </w:rPr>
+              <w:t>06.05.2014</w:t>
+            </w:r>
+          </w:p>
+        </w:tc>
+      </w:tr>
+      <w:tr>
+        <w:trPr>
+          <w:trHeight w:val="396"/>
+        </w:trPr>
+        <w:tc>
+          <w:tcPr>
+            <w:tcW w:w="2483" w:type="dxa"/>
+            <w:tcBorders>
+              <w:top w:val="single" w:sz="4" w:space="0" w:color="auto"/>
+              <w:bottom w:val="single" w:sz="4" w:space="0" w:color="auto"/>
+            </w:tcBorders>
+            <w:shd w:val="clear" w:color="auto" w:fill="auto"/>
+          </w:tcPr>
+          <w:p>
+            <w:pPr>
+              <w:pStyle w:val="TextCDB"/>
+              <w:rPr>
+                <w:lang w:val="de-CH"/>
+              </w:rPr>
+            </w:pPr>
+            <w:r>
+              <w:rPr>
+                <w:lang w:val="de-CH"/>
+              </w:rPr>
+              <w:t>Schlussbericht</w:t>
+            </w:r>
+          </w:p>
+        </w:tc>
+        <w:tc>
+          <w:tcPr>
+            <w:tcW w:w="2297" w:type="dxa"/>
+            <w:tcBorders>
+              <w:top w:val="single" w:sz="4" w:space="0" w:color="auto"/>
+              <w:bottom w:val="single" w:sz="4" w:space="0" w:color="auto"/>
+            </w:tcBorders>
+            <w:shd w:val="clear" w:color="auto" w:fill="auto"/>
+          </w:tcPr>
+          <w:p>
+            <w:pPr>
+              <w:pStyle w:val="TextCDB"/>
+              <w:rPr>
+                <w:lang w:val="de-CH"/>
+              </w:rPr>
+            </w:pPr>
+            <w:r>
+              <w:rPr>
+                <w:lang w:val="de-CH"/>
+              </w:rPr>
+              <w:t>20.05.2014</w:t>
+            </w:r>
+          </w:p>
+        </w:tc>
+      </w:tr>
+      <w:tr>
+        <w:trPr>
+          <w:trHeight w:val="396"/>
+        </w:trPr>
+        <w:tc>
+          <w:tcPr>
+            <w:tcW w:w="2483" w:type="dxa"/>
+            <w:tcBorders>
+              <w:top w:val="single" w:sz="4" w:space="0" w:color="auto"/>
+              <w:bottom w:val="single" w:sz="4" w:space="0" w:color="auto"/>
+            </w:tcBorders>
+            <w:shd w:val="clear" w:color="auto" w:fill="auto"/>
+          </w:tcPr>
+          <w:p>
+            <w:pPr>
+              <w:pStyle w:val="TextCDB"/>
+              <w:rPr>
+                <w:lang w:val="de-CH"/>
+              </w:rPr>
+            </w:pPr>
+            <w:r>
+              <w:rPr>
+                <w:lang w:val="de-CH"/>
+              </w:rPr>
+              <w:t>Präsentation</w:t>
+            </w:r>
+          </w:p>
+        </w:tc>
+        <w:tc>
+          <w:tcPr>
+            <w:tcW w:w="2297" w:type="dxa"/>
+            <w:tcBorders>
+              <w:top w:val="single" w:sz="4" w:space="0" w:color="auto"/>
+              <w:bottom w:val="single" w:sz="4" w:space="0" w:color="auto"/>
+            </w:tcBorders>
+            <w:shd w:val="clear" w:color="auto" w:fill="auto"/>
+          </w:tcPr>
+          <w:p>
+            <w:pPr>
+              <w:pStyle w:val="TextCDB"/>
+              <w:rPr>
+                <w:lang w:val="de-CH"/>
+              </w:rPr>
+            </w:pPr>
+            <w:r>
+              <w:rPr>
+                <w:lang w:val="de-CH"/>
+              </w:rPr>
+              <w:t>20.05.2014</w:t>
+            </w:r>
           </w:p>
         </w:tc>
       </w:tr>
@@ -4604,14 +5028,14 @@
           <w:numId w:val="23"/>
         </w:numPr>
       </w:pPr>
-      <w:bookmarkStart w:id="19" w:name="_Toc350761856"/>
-      <w:bookmarkStart w:id="20" w:name="_Toc381103064"/>
+      <w:bookmarkStart w:id="20" w:name="_Toc350761856"/>
+      <w:bookmarkStart w:id="21" w:name="_Toc381106402"/>
       <w:r>
         <w:lastRenderedPageBreak/>
         <w:t>Organisation</w:t>
       </w:r>
-      <w:bookmarkEnd w:id="19"/>
       <w:bookmarkEnd w:id="20"/>
+      <w:bookmarkEnd w:id="21"/>
     </w:p>
     <w:p>
       <w:pPr>
@@ -4620,11 +5044,6 @@
           <w:lang w:val="de-CH" w:eastAsia="de-CH"/>
         </w:rPr>
       </w:pPr>
-      <w:r>
-        <w:rPr>
-          <w:noProof/>
-        </w:rPr>
-      </w:r>
       <w:r>
         <w:pict>
           <v:group id="Zeichenbereich 3" o:spid="_x0000_s1026" editas="canvas" style="width:457.5pt;height:380.25pt;mso-position-horizontal-relative:char;mso-position-vertical-relative:line" coordsize="58102,48285" o:gfxdata="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">
@@ -4653,7 +5072,7 @@
             </v:shape>
             <v:rect id="Rectangle 4" o:spid="_x0000_s1028" style="position:absolute;left:23337;top:13618;width:10999;height:6570;visibility:visible;mso-wrap-style:square;v-text-anchor:top" o:gfxdata="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" fillcolor="white [3201]" strokecolor="#4f81bd [3204]" strokeweight="2.5pt">
               <v:shadow color="#868686"/>
-              <v:textbox>
+              <v:textbox style="mso-next-textbox:#Rectangle 4">
                 <w:txbxContent>
                   <w:p>
                     <w:pPr>
@@ -4676,7 +5095,15 @@
                         <w:szCs w:val="16"/>
                       </w:rPr>
                       <w:br/>
-                      <w:t>Agash Thamo</w:t>
+                      <w:t xml:space="preserve">Agash </w:t>
+                    </w:r>
+                    <w:proofErr w:type="spellStart"/>
+                    <w:r>
+                      <w:rPr>
+                        <w:sz w:val="16"/>
+                        <w:szCs w:val="16"/>
+                      </w:rPr>
+                      <w:t>Thamo</w:t>
                     </w:r>
                     <w:r>
                       <w:rPr>
@@ -4686,13 +5113,14 @@
                       <w:softHyphen/>
                       <w:t>tharampillai</w:t>
                     </w:r>
+                    <w:proofErr w:type="spellEnd"/>
                   </w:p>
                 </w:txbxContent>
               </v:textbox>
             </v:rect>
             <v:rect id="Rectangle 8" o:spid="_x0000_s1029" style="position:absolute;left:5576;top:24141;width:10997;height:4618;visibility:visible;mso-wrap-style:square;v-text-anchor:top" o:gfxdata="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" fillcolor="white [3201]" strokecolor="#4f81bd [3204]" strokeweight="2.5pt">
               <v:shadow color="#868686"/>
-              <v:textbox>
+              <v:textbox style="mso-next-textbox:#Rectangle 8">
                 <w:txbxContent>
                   <w:p>
                     <w:pPr>
@@ -4721,15 +5149,24 @@
                         <w:sz w:val="16"/>
                         <w:szCs w:val="16"/>
                       </w:rPr>
-                      <w:t>Dmitry Prudnikov</w:t>
+                      <w:t xml:space="preserve">Dmitry </w:t>
                     </w:r>
+                    <w:proofErr w:type="spellStart"/>
+                    <w:r>
+                      <w:rPr>
+                        <w:sz w:val="16"/>
+                        <w:szCs w:val="16"/>
+                      </w:rPr>
+                      <w:t>Prudnikov</w:t>
+                    </w:r>
+                    <w:proofErr w:type="spellEnd"/>
                   </w:p>
                 </w:txbxContent>
               </v:textbox>
             </v:rect>
             <v:rect id="Rectangle 7" o:spid="_x0000_s1030" style="position:absolute;left:17015;top:24140;width:11000;height:4615;visibility:visible;mso-wrap-style:square;v-text-anchor:top" o:gfxdata="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" fillcolor="white [3201]" strokecolor="#4f81bd [3204]" strokeweight="2.5pt">
               <v:shadow color="#868686"/>
-              <v:textbox>
+              <v:textbox style="mso-next-textbox:#Rectangle 7">
                 <w:txbxContent>
                   <w:p>
                     <w:pPr>
@@ -4759,8 +5196,17 @@
                         <w:sz w:val="16"/>
                         <w:szCs w:val="16"/>
                       </w:rPr>
-                      <w:t xml:space="preserve"> Trittibach</w:t>
+                      <w:t xml:space="preserve"> </w:t>
                     </w:r>
+                    <w:proofErr w:type="spellStart"/>
+                    <w:r>
+                      <w:rPr>
+                        <w:sz w:val="16"/>
+                        <w:szCs w:val="16"/>
+                      </w:rPr>
+                      <w:t>Trittibach</w:t>
+                    </w:r>
+                    <w:proofErr w:type="spellEnd"/>
                   </w:p>
                 </w:txbxContent>
               </v:textbox>
@@ -4834,8 +5280,18 @@
                         <w:szCs w:val="16"/>
                       </w:rPr>
                       <w:br/>
-                      <w:t>Jonathan Camenzind</w:t>
+                      <w:t xml:space="preserve">Jonathan </w:t>
                     </w:r>
+                    <w:proofErr w:type="spellStart"/>
+                    <w:r>
+                      <w:rPr>
+                        <w:rFonts w:ascii="Arial" w:eastAsia="Times New Roman" w:hAnsi="Arial"/>
+                        <w:sz w:val="16"/>
+                        <w:szCs w:val="16"/>
+                      </w:rPr>
+                      <w:t>Camenzind</w:t>
+                    </w:r>
+                    <w:proofErr w:type="spellEnd"/>
                   </w:p>
                 </w:txbxContent>
               </v:textbox>
@@ -4865,7 +5321,16 @@
                         <w:szCs w:val="16"/>
                       </w:rPr>
                       <w:br/>
-                      <w:t>Agash Thamo</w:t>
+                      <w:t xml:space="preserve">Agash </w:t>
+                    </w:r>
+                    <w:proofErr w:type="spellStart"/>
+                    <w:r>
+                      <w:rPr>
+                        <w:rFonts w:ascii="Arial" w:eastAsia="Times New Roman" w:hAnsi="Arial"/>
+                        <w:sz w:val="16"/>
+                        <w:szCs w:val="16"/>
+                      </w:rPr>
+                      <w:t>Thamo</w:t>
                     </w:r>
                     <w:r>
                       <w:rPr>
@@ -4876,6 +5341,7 @@
                       <w:softHyphen/>
                       <w:t>tharampillai</w:t>
                     </w:r>
+                    <w:proofErr w:type="spellEnd"/>
                   </w:p>
                 </w:txbxContent>
               </v:textbox>
@@ -4907,8 +5373,18 @@
                         <w:szCs w:val="16"/>
                       </w:rPr>
                       <w:br/>
-                      <w:t>Marc Trittibach</w:t>
+                      <w:t xml:space="preserve">Marc </w:t>
                     </w:r>
+                    <w:proofErr w:type="spellStart"/>
+                    <w:r>
+                      <w:rPr>
+                        <w:rFonts w:ascii="Arial" w:eastAsia="Times New Roman" w:hAnsi="Arial"/>
+                        <w:sz w:val="16"/>
+                        <w:szCs w:val="16"/>
+                      </w:rPr>
+                      <w:t>Trittibach</w:t>
+                    </w:r>
+                    <w:proofErr w:type="spellEnd"/>
                   </w:p>
                 </w:txbxContent>
               </v:textbox>
@@ -4921,64 +5397,2022 @@
     </w:p>
     <w:p>
       <w:pPr>
+        <w:spacing w:line="240" w:lineRule="auto"/>
+        <w:sectPr>
+          <w:headerReference w:type="default" r:id="rId10"/>
+          <w:footerReference w:type="default" r:id="rId11"/>
+          <w:headerReference w:type="first" r:id="rId12"/>
+          <w:footerReference w:type="first" r:id="rId13"/>
+          <w:pgSz w:w="11906" w:h="16838" w:code="9"/>
+          <w:pgMar w:top="1240" w:right="1134" w:bottom="993" w:left="1701" w:header="709" w:footer="669" w:gutter="0"/>
+          <w:cols w:space="708"/>
+          <w:docGrid w:linePitch="360"/>
+        </w:sectPr>
+      </w:pPr>
+      <w:bookmarkStart w:id="25" w:name="_Toc350761857"/>
+    </w:p>
+    <w:p>
+      <w:pPr>
         <w:pStyle w:val="berschrift1"/>
         <w:numPr>
           <w:ilvl w:val="0"/>
           <w:numId w:val="23"/>
         </w:numPr>
       </w:pPr>
-      <w:bookmarkStart w:id="21" w:name="_Toc350761857"/>
-      <w:bookmarkStart w:id="22" w:name="_Toc381103065"/>
-      <w:r>
+      <w:bookmarkStart w:id="26" w:name="_Toc381106403"/>
+      <w:r>
+        <w:lastRenderedPageBreak/>
         <w:t>Risiken</w:t>
       </w:r>
-      <w:bookmarkEnd w:id="21"/>
-      <w:bookmarkEnd w:id="22"/>
+      <w:bookmarkEnd w:id="25"/>
+      <w:bookmarkEnd w:id="26"/>
+    </w:p>
+    <w:tbl>
+      <w:tblPr>
+        <w:tblW w:w="14709" w:type="dxa"/>
+        <w:tblBorders>
+          <w:top w:val="single" w:sz="4" w:space="0" w:color="auto"/>
+          <w:left w:val="single" w:sz="4" w:space="0" w:color="auto"/>
+          <w:bottom w:val="single" w:sz="4" w:space="0" w:color="auto"/>
+          <w:right w:val="single" w:sz="4" w:space="0" w:color="auto"/>
+          <w:insideH w:val="single" w:sz="4" w:space="0" w:color="auto"/>
+          <w:insideV w:val="single" w:sz="4" w:space="0" w:color="auto"/>
+        </w:tblBorders>
+        <w:tblLayout w:type="fixed"/>
+        <w:tblLook w:val="04A0" w:firstRow="1" w:lastRow="0" w:firstColumn="1" w:lastColumn="0" w:noHBand="0" w:noVBand="1"/>
+      </w:tblPr>
+      <w:tblGrid>
+        <w:gridCol w:w="559"/>
+        <w:gridCol w:w="3944"/>
+        <w:gridCol w:w="2835"/>
+        <w:gridCol w:w="567"/>
+        <w:gridCol w:w="708"/>
+        <w:gridCol w:w="567"/>
+        <w:gridCol w:w="5529"/>
+      </w:tblGrid>
+      <w:tr>
+        <w:trPr>
+          <w:trHeight w:val="507"/>
+          <w:tblHeader/>
+        </w:trPr>
+        <w:tc>
+          <w:tcPr>
+            <w:tcW w:w="559" w:type="dxa"/>
+            <w:tcBorders>
+              <w:top w:val="single" w:sz="4" w:space="0" w:color="auto"/>
+              <w:left w:val="single" w:sz="4" w:space="0" w:color="auto"/>
+              <w:bottom w:val="single" w:sz="4" w:space="0" w:color="auto"/>
+              <w:right w:val="single" w:sz="4" w:space="0" w:color="auto"/>
+            </w:tcBorders>
+            <w:shd w:val="clear" w:color="auto" w:fill="DBE5F1" w:themeFill="accent1" w:themeFillTint="33"/>
+            <w:vAlign w:val="center"/>
+          </w:tcPr>
+          <w:p>
+            <w:pPr>
+              <w:pStyle w:val="TextCDB"/>
+              <w:jc w:val="center"/>
+              <w:rPr>
+                <w:b/>
+                <w:lang w:val="de-CH"/>
+              </w:rPr>
+            </w:pPr>
+            <w:proofErr w:type="spellStart"/>
+            <w:r>
+              <w:rPr>
+                <w:b/>
+                <w:lang w:val="de-CH"/>
+              </w:rPr>
+              <w:t>Nr</w:t>
+            </w:r>
+            <w:proofErr w:type="spellEnd"/>
+          </w:p>
+        </w:tc>
+        <w:tc>
+          <w:tcPr>
+            <w:tcW w:w="3944" w:type="dxa"/>
+            <w:tcBorders>
+              <w:top w:val="single" w:sz="4" w:space="0" w:color="auto"/>
+              <w:left w:val="single" w:sz="4" w:space="0" w:color="auto"/>
+              <w:bottom w:val="single" w:sz="4" w:space="0" w:color="auto"/>
+              <w:right w:val="single" w:sz="4" w:space="0" w:color="auto"/>
+            </w:tcBorders>
+            <w:shd w:val="clear" w:color="auto" w:fill="DBE5F1" w:themeFill="accent1" w:themeFillTint="33"/>
+            <w:vAlign w:val="center"/>
+          </w:tcPr>
+          <w:p>
+            <w:pPr>
+              <w:pStyle w:val="TextCDB"/>
+              <w:jc w:val="center"/>
+              <w:rPr>
+                <w:b/>
+                <w:lang w:val="de-CH"/>
+              </w:rPr>
+            </w:pPr>
+            <w:r>
+              <w:rPr>
+                <w:b/>
+                <w:lang w:val="de-CH"/>
+              </w:rPr>
+              <w:t>Beschreibung</w:t>
+            </w:r>
+            <w:r>
+              <w:rPr>
+                <w:b/>
+                <w:lang w:val="de-CH"/>
+              </w:rPr>
+              <w:t xml:space="preserve"> des Risikos</w:t>
+            </w:r>
+          </w:p>
+        </w:tc>
+        <w:tc>
+          <w:tcPr>
+            <w:tcW w:w="2835" w:type="dxa"/>
+            <w:tcBorders>
+              <w:top w:val="single" w:sz="4" w:space="0" w:color="auto"/>
+              <w:left w:val="single" w:sz="4" w:space="0" w:color="auto"/>
+              <w:bottom w:val="single" w:sz="4" w:space="0" w:color="auto"/>
+              <w:right w:val="single" w:sz="4" w:space="0" w:color="auto"/>
+            </w:tcBorders>
+            <w:shd w:val="clear" w:color="auto" w:fill="DBE5F1" w:themeFill="accent1" w:themeFillTint="33"/>
+            <w:vAlign w:val="center"/>
+          </w:tcPr>
+          <w:p>
+            <w:pPr>
+              <w:pStyle w:val="TextCDB"/>
+              <w:jc w:val="center"/>
+              <w:rPr>
+                <w:b/>
+                <w:lang w:val="de-CH"/>
+              </w:rPr>
+            </w:pPr>
+            <w:r>
+              <w:rPr>
+                <w:b/>
+                <w:lang w:val="de-CH"/>
+              </w:rPr>
+              <w:t>Auswirkungen</w:t>
+            </w:r>
+          </w:p>
+        </w:tc>
+        <w:tc>
+          <w:tcPr>
+            <w:tcW w:w="567" w:type="dxa"/>
+            <w:tcBorders>
+              <w:top w:val="single" w:sz="4" w:space="0" w:color="auto"/>
+              <w:left w:val="single" w:sz="4" w:space="0" w:color="auto"/>
+              <w:bottom w:val="single" w:sz="4" w:space="0" w:color="auto"/>
+              <w:right w:val="single" w:sz="4" w:space="0" w:color="auto"/>
+            </w:tcBorders>
+            <w:shd w:val="clear" w:color="auto" w:fill="DBE5F1" w:themeFill="accent1" w:themeFillTint="33"/>
+            <w:vAlign w:val="center"/>
+          </w:tcPr>
+          <w:p>
+            <w:pPr>
+              <w:pStyle w:val="TextCDB"/>
+              <w:jc w:val="center"/>
+              <w:rPr>
+                <w:b/>
+                <w:lang w:val="de-CH"/>
+              </w:rPr>
+            </w:pPr>
+            <w:r>
+              <w:rPr>
+                <w:b/>
+                <w:lang w:val="de-CH"/>
+              </w:rPr>
+              <w:t>A</w:t>
+            </w:r>
+          </w:p>
+        </w:tc>
+        <w:tc>
+          <w:tcPr>
+            <w:tcW w:w="708" w:type="dxa"/>
+            <w:tcBorders>
+              <w:top w:val="single" w:sz="4" w:space="0" w:color="auto"/>
+              <w:left w:val="single" w:sz="4" w:space="0" w:color="auto"/>
+              <w:bottom w:val="single" w:sz="4" w:space="0" w:color="auto"/>
+              <w:right w:val="single" w:sz="4" w:space="0" w:color="auto"/>
+            </w:tcBorders>
+            <w:shd w:val="clear" w:color="auto" w:fill="DBE5F1" w:themeFill="accent1" w:themeFillTint="33"/>
+            <w:vAlign w:val="center"/>
+          </w:tcPr>
+          <w:p>
+            <w:pPr>
+              <w:pStyle w:val="TextCDB"/>
+              <w:jc w:val="center"/>
+              <w:rPr>
+                <w:b/>
+                <w:lang w:val="de-CH"/>
+              </w:rPr>
+            </w:pPr>
+            <w:r>
+              <w:rPr>
+                <w:b/>
+                <w:lang w:val="de-CH"/>
+              </w:rPr>
+              <w:t>EW</w:t>
+            </w:r>
+          </w:p>
+        </w:tc>
+        <w:tc>
+          <w:tcPr>
+            <w:tcW w:w="567" w:type="dxa"/>
+            <w:tcBorders>
+              <w:top w:val="single" w:sz="4" w:space="0" w:color="auto"/>
+              <w:left w:val="single" w:sz="4" w:space="0" w:color="auto"/>
+              <w:bottom w:val="single" w:sz="4" w:space="0" w:color="auto"/>
+              <w:right w:val="single" w:sz="4" w:space="0" w:color="auto"/>
+            </w:tcBorders>
+            <w:shd w:val="clear" w:color="auto" w:fill="DBE5F1" w:themeFill="accent1" w:themeFillTint="33"/>
+            <w:vAlign w:val="center"/>
+          </w:tcPr>
+          <w:p>
+            <w:pPr>
+              <w:pStyle w:val="TextCDB"/>
+              <w:jc w:val="center"/>
+              <w:rPr>
+                <w:b/>
+                <w:lang w:val="de-CH"/>
+              </w:rPr>
+            </w:pPr>
+            <w:r>
+              <w:rPr>
+                <w:b/>
+                <w:lang w:val="de-CH"/>
+              </w:rPr>
+              <w:t>RZ</w:t>
+            </w:r>
+          </w:p>
+        </w:tc>
+        <w:tc>
+          <w:tcPr>
+            <w:tcW w:w="5529" w:type="dxa"/>
+            <w:tcBorders>
+              <w:top w:val="single" w:sz="4" w:space="0" w:color="auto"/>
+              <w:left w:val="single" w:sz="4" w:space="0" w:color="auto"/>
+              <w:bottom w:val="single" w:sz="4" w:space="0" w:color="auto"/>
+              <w:right w:val="single" w:sz="4" w:space="0" w:color="auto"/>
+            </w:tcBorders>
+            <w:shd w:val="clear" w:color="auto" w:fill="DBE5F1" w:themeFill="accent1" w:themeFillTint="33"/>
+            <w:vAlign w:val="center"/>
+          </w:tcPr>
+          <w:p>
+            <w:pPr>
+              <w:pStyle w:val="TextCDB"/>
+              <w:jc w:val="center"/>
+              <w:rPr>
+                <w:b/>
+                <w:lang w:val="de-CH"/>
+              </w:rPr>
+            </w:pPr>
+            <w:r>
+              <w:rPr>
+                <w:b/>
+                <w:lang w:val="de-CH"/>
+              </w:rPr>
+              <w:t>Massnahme</w:t>
+            </w:r>
+          </w:p>
+        </w:tc>
+      </w:tr>
+      <w:tr>
+        <w:trPr>
+          <w:trHeight w:val="528"/>
+        </w:trPr>
+        <w:tc>
+          <w:tcPr>
+            <w:tcW w:w="559" w:type="dxa"/>
+            <w:tcBorders>
+              <w:top w:val="single" w:sz="4" w:space="0" w:color="auto"/>
+              <w:bottom w:val="single" w:sz="4" w:space="0" w:color="auto"/>
+            </w:tcBorders>
+            <w:shd w:val="clear" w:color="auto" w:fill="auto"/>
+          </w:tcPr>
+          <w:p>
+            <w:pPr>
+              <w:pStyle w:val="TextCDB"/>
+              <w:rPr>
+                <w:lang w:val="de-CH"/>
+              </w:rPr>
+            </w:pPr>
+            <w:r>
+              <w:rPr>
+                <w:lang w:val="de-CH"/>
+              </w:rPr>
+              <w:t>1</w:t>
+            </w:r>
+          </w:p>
+        </w:tc>
+        <w:tc>
+          <w:tcPr>
+            <w:tcW w:w="3944" w:type="dxa"/>
+            <w:tcBorders>
+              <w:top w:val="single" w:sz="4" w:space="0" w:color="auto"/>
+              <w:bottom w:val="single" w:sz="4" w:space="0" w:color="auto"/>
+            </w:tcBorders>
+          </w:tcPr>
+          <w:p>
+            <w:pPr>
+              <w:pStyle w:val="TextCDB"/>
+              <w:rPr>
+                <w:lang w:val="de-CH"/>
+              </w:rPr>
+            </w:pPr>
+            <w:r>
+              <w:rPr>
+                <w:rFonts w:cs="Arial"/>
+                <w:lang w:val="de-DE"/>
+              </w:rPr>
+              <w:t xml:space="preserve">Verfügbarkeit der </w:t>
+            </w:r>
+            <w:proofErr w:type="spellStart"/>
+            <w:r>
+              <w:rPr>
+                <w:rFonts w:cs="Arial"/>
+                <w:lang w:val="de-DE"/>
+              </w:rPr>
+              <w:t>MitarbeiterInnen</w:t>
+            </w:r>
+            <w:proofErr w:type="spellEnd"/>
+            <w:r>
+              <w:rPr>
+                <w:rFonts w:cs="Arial"/>
+                <w:lang w:val="de-DE"/>
+              </w:rPr>
+              <w:t xml:space="preserve"> ist nicht im zugesagten Umfang gegeben</w:t>
+            </w:r>
+          </w:p>
+        </w:tc>
+        <w:tc>
+          <w:tcPr>
+            <w:tcW w:w="2835" w:type="dxa"/>
+            <w:tcBorders>
+              <w:top w:val="single" w:sz="4" w:space="0" w:color="auto"/>
+              <w:bottom w:val="single" w:sz="4" w:space="0" w:color="auto"/>
+            </w:tcBorders>
+          </w:tcPr>
+          <w:p>
+            <w:pPr>
+              <w:pStyle w:val="TextCDB"/>
+              <w:rPr>
+                <w:lang w:val="de-CH"/>
+              </w:rPr>
+            </w:pPr>
+            <w:r>
+              <w:rPr>
+                <w:rFonts w:cs="Arial"/>
+                <w:lang w:val="de-DE"/>
+              </w:rPr>
+              <w:t>gesetzter Termin für die Fertigstellung wird nicht eingehalten</w:t>
+            </w:r>
+          </w:p>
+        </w:tc>
+        <w:tc>
+          <w:tcPr>
+            <w:tcW w:w="567" w:type="dxa"/>
+            <w:tcBorders>
+              <w:top w:val="single" w:sz="4" w:space="0" w:color="auto"/>
+              <w:bottom w:val="single" w:sz="4" w:space="0" w:color="auto"/>
+            </w:tcBorders>
+            <w:shd w:val="clear" w:color="auto" w:fill="auto"/>
+          </w:tcPr>
+          <w:p>
+            <w:pPr>
+              <w:pStyle w:val="TextCDB"/>
+              <w:rPr>
+                <w:lang w:val="de-CH"/>
+              </w:rPr>
+            </w:pPr>
+            <w:r>
+              <w:rPr>
+                <w:lang w:val="de-CH"/>
+              </w:rPr>
+              <w:t>2</w:t>
+            </w:r>
+          </w:p>
+        </w:tc>
+        <w:tc>
+          <w:tcPr>
+            <w:tcW w:w="708" w:type="dxa"/>
+            <w:tcBorders>
+              <w:top w:val="single" w:sz="4" w:space="0" w:color="auto"/>
+              <w:bottom w:val="single" w:sz="4" w:space="0" w:color="auto"/>
+            </w:tcBorders>
+          </w:tcPr>
+          <w:p>
+            <w:pPr>
+              <w:pStyle w:val="TextCDB"/>
+              <w:rPr>
+                <w:lang w:val="de-CH"/>
+              </w:rPr>
+            </w:pPr>
+            <w:r>
+              <w:rPr>
+                <w:lang w:val="de-CH"/>
+              </w:rPr>
+              <w:t>3</w:t>
+            </w:r>
+          </w:p>
+        </w:tc>
+        <w:tc>
+          <w:tcPr>
+            <w:tcW w:w="567" w:type="dxa"/>
+            <w:tcBorders>
+              <w:top w:val="single" w:sz="4" w:space="0" w:color="auto"/>
+              <w:bottom w:val="single" w:sz="4" w:space="0" w:color="auto"/>
+            </w:tcBorders>
+            <w:shd w:val="clear" w:color="auto" w:fill="FFC000"/>
+          </w:tcPr>
+          <w:p>
+            <w:pPr>
+              <w:pStyle w:val="TextCDB"/>
+              <w:rPr>
+                <w:lang w:val="de-CH"/>
+              </w:rPr>
+            </w:pPr>
+            <w:r>
+              <w:rPr>
+                <w:lang w:val="de-CH"/>
+              </w:rPr>
+              <w:t>6</w:t>
+            </w:r>
+          </w:p>
+        </w:tc>
+        <w:tc>
+          <w:tcPr>
+            <w:tcW w:w="5529" w:type="dxa"/>
+            <w:tcBorders>
+              <w:top w:val="single" w:sz="4" w:space="0" w:color="auto"/>
+              <w:bottom w:val="single" w:sz="4" w:space="0" w:color="auto"/>
+            </w:tcBorders>
+          </w:tcPr>
+          <w:p>
+            <w:pPr>
+              <w:rPr>
+                <w:rFonts w:cs="Arial"/>
+                <w:lang w:val="de-DE"/>
+              </w:rPr>
+            </w:pPr>
+            <w:r>
+              <w:rPr>
+                <w:rFonts w:cs="Arial"/>
+                <w:lang w:val="de-DE"/>
+              </w:rPr>
+              <w:t xml:space="preserve">Planung und Kontrolle der Aktivitäten der einzelnen </w:t>
+            </w:r>
+            <w:proofErr w:type="spellStart"/>
+            <w:r>
+              <w:rPr>
+                <w:rFonts w:cs="Arial"/>
+                <w:lang w:val="de-DE"/>
+              </w:rPr>
+              <w:t>MitarbeiterInnen</w:t>
+            </w:r>
+            <w:proofErr w:type="spellEnd"/>
+            <w:r>
+              <w:rPr>
+                <w:rFonts w:cs="Arial"/>
+                <w:lang w:val="de-DE"/>
+              </w:rPr>
+              <w:t xml:space="preserve"> in kleinen Schritten (wochenweise)</w:t>
+            </w:r>
+          </w:p>
+          <w:p>
+            <w:pPr>
+              <w:rPr>
+                <w:rFonts w:cs="Arial"/>
+                <w:lang w:val="de-DE"/>
+              </w:rPr>
+            </w:pPr>
+          </w:p>
+          <w:p>
+            <w:pPr>
+              <w:pStyle w:val="AufzhlungPunkt"/>
+              <w:numPr>
+                <w:ilvl w:val="0"/>
+                <w:numId w:val="0"/>
+              </w:numPr>
+            </w:pPr>
+            <w:proofErr w:type="spellStart"/>
+            <w:r>
+              <w:rPr>
+                <w:rFonts w:cs="Arial"/>
+                <w:lang w:val="de-DE"/>
+              </w:rPr>
+              <w:t>Regelmässige</w:t>
+            </w:r>
+            <w:proofErr w:type="spellEnd"/>
+            <w:r>
+              <w:rPr>
+                <w:rFonts w:cs="Arial"/>
+                <w:lang w:val="de-DE"/>
+              </w:rPr>
+              <w:t xml:space="preserve"> Prüfung der Verfügbarkeit vorab, in Abstimmung mit der Planung (s.o.)</w:t>
+            </w:r>
+          </w:p>
+        </w:tc>
+      </w:tr>
+      <w:tr>
+        <w:trPr>
+          <w:trHeight w:val="528"/>
+        </w:trPr>
+        <w:tc>
+          <w:tcPr>
+            <w:tcW w:w="559" w:type="dxa"/>
+            <w:tcBorders>
+              <w:top w:val="single" w:sz="4" w:space="0" w:color="auto"/>
+              <w:bottom w:val="single" w:sz="4" w:space="0" w:color="auto"/>
+            </w:tcBorders>
+            <w:shd w:val="clear" w:color="auto" w:fill="auto"/>
+          </w:tcPr>
+          <w:p>
+            <w:pPr>
+              <w:pStyle w:val="TextCDB"/>
+              <w:rPr>
+                <w:lang w:val="de-CH"/>
+              </w:rPr>
+            </w:pPr>
+            <w:r>
+              <w:rPr>
+                <w:lang w:val="de-CH"/>
+              </w:rPr>
+              <w:t>2</w:t>
+            </w:r>
+          </w:p>
+        </w:tc>
+        <w:tc>
+          <w:tcPr>
+            <w:tcW w:w="3944" w:type="dxa"/>
+            <w:tcBorders>
+              <w:top w:val="single" w:sz="4" w:space="0" w:color="auto"/>
+              <w:bottom w:val="single" w:sz="4" w:space="0" w:color="auto"/>
+            </w:tcBorders>
+          </w:tcPr>
+          <w:p>
+            <w:pPr>
+              <w:pStyle w:val="TextCDB"/>
+              <w:rPr>
+                <w:lang w:val="de-CH"/>
+              </w:rPr>
+            </w:pPr>
+            <w:r>
+              <w:rPr>
+                <w:lang w:val="de-CH"/>
+              </w:rPr>
+              <w:t>In der Konzipierungs- oder Realisi</w:t>
+            </w:r>
+            <w:r>
+              <w:rPr>
+                <w:lang w:val="de-CH"/>
+              </w:rPr>
+              <w:t>e</w:t>
+            </w:r>
+            <w:r>
+              <w:rPr>
+                <w:lang w:val="de-CH"/>
+              </w:rPr>
+              <w:t xml:space="preserve">rungsphase stellt sich heraus, dass die gewählte Variante technisch nicht realisierbar ist. </w:t>
+            </w:r>
+          </w:p>
+        </w:tc>
+        <w:tc>
+          <w:tcPr>
+            <w:tcW w:w="2835" w:type="dxa"/>
+            <w:tcBorders>
+              <w:top w:val="single" w:sz="4" w:space="0" w:color="auto"/>
+              <w:bottom w:val="single" w:sz="4" w:space="0" w:color="auto"/>
+            </w:tcBorders>
+          </w:tcPr>
+          <w:p>
+            <w:pPr>
+              <w:pStyle w:val="TextCDB"/>
+              <w:rPr>
+                <w:lang w:val="de-CH"/>
+              </w:rPr>
+            </w:pPr>
+            <w:r>
+              <w:rPr>
+                <w:lang w:val="de-CH"/>
+              </w:rPr>
+              <w:t>Es ist eine Neuplanung erforderlich und es wird erheblich mehr Zeitau</w:t>
+            </w:r>
+            <w:r>
+              <w:rPr>
+                <w:lang w:val="de-CH"/>
+              </w:rPr>
+              <w:t>f</w:t>
+            </w:r>
+            <w:r>
+              <w:rPr>
+                <w:lang w:val="de-CH"/>
+              </w:rPr>
+              <w:t>wand benötigt.</w:t>
+            </w:r>
+          </w:p>
+        </w:tc>
+        <w:tc>
+          <w:tcPr>
+            <w:tcW w:w="567" w:type="dxa"/>
+            <w:tcBorders>
+              <w:top w:val="single" w:sz="4" w:space="0" w:color="auto"/>
+              <w:bottom w:val="single" w:sz="4" w:space="0" w:color="auto"/>
+            </w:tcBorders>
+            <w:shd w:val="clear" w:color="auto" w:fill="auto"/>
+          </w:tcPr>
+          <w:p>
+            <w:pPr>
+              <w:pStyle w:val="TextCDB"/>
+              <w:rPr>
+                <w:lang w:val="de-CH"/>
+              </w:rPr>
+            </w:pPr>
+            <w:r>
+              <w:rPr>
+                <w:lang w:val="de-CH"/>
+              </w:rPr>
+              <w:t>3</w:t>
+            </w:r>
+          </w:p>
+        </w:tc>
+        <w:tc>
+          <w:tcPr>
+            <w:tcW w:w="708" w:type="dxa"/>
+            <w:tcBorders>
+              <w:top w:val="single" w:sz="4" w:space="0" w:color="auto"/>
+              <w:bottom w:val="single" w:sz="4" w:space="0" w:color="auto"/>
+            </w:tcBorders>
+          </w:tcPr>
+          <w:p>
+            <w:pPr>
+              <w:pStyle w:val="TextCDB"/>
+              <w:rPr>
+                <w:lang w:val="de-CH"/>
+              </w:rPr>
+            </w:pPr>
+            <w:r>
+              <w:rPr>
+                <w:lang w:val="de-CH"/>
+              </w:rPr>
+              <w:t>1</w:t>
+            </w:r>
+          </w:p>
+        </w:tc>
+        <w:tc>
+          <w:tcPr>
+            <w:tcW w:w="567" w:type="dxa"/>
+            <w:tcBorders>
+              <w:top w:val="single" w:sz="4" w:space="0" w:color="auto"/>
+              <w:bottom w:val="single" w:sz="4" w:space="0" w:color="auto"/>
+            </w:tcBorders>
+            <w:shd w:val="clear" w:color="auto" w:fill="76923C" w:themeFill="accent3" w:themeFillShade="BF"/>
+          </w:tcPr>
+          <w:p>
+            <w:pPr>
+              <w:pStyle w:val="TextCDB"/>
+              <w:rPr>
+                <w:lang w:val="de-CH"/>
+              </w:rPr>
+            </w:pPr>
+            <w:r>
+              <w:rPr>
+                <w:lang w:val="de-CH"/>
+              </w:rPr>
+              <w:t>3</w:t>
+            </w:r>
+          </w:p>
+        </w:tc>
+        <w:tc>
+          <w:tcPr>
+            <w:tcW w:w="5529" w:type="dxa"/>
+            <w:tcBorders>
+              <w:top w:val="single" w:sz="4" w:space="0" w:color="auto"/>
+              <w:bottom w:val="single" w:sz="4" w:space="0" w:color="auto"/>
+            </w:tcBorders>
+          </w:tcPr>
+          <w:p>
+            <w:pPr>
+              <w:pStyle w:val="AufzhlungPunkt"/>
+              <w:numPr>
+                <w:ilvl w:val="0"/>
+                <w:numId w:val="0"/>
+              </w:numPr>
+            </w:pPr>
+            <w:r>
+              <w:t>Durch die sorgfältig gewählte Variantenauswahl und durch die Machbarkeitsstudie ist das Risiko sehr klein geworden und somit sind die nötigen präventiven Massnahmen getroffen. Im Eintrittsfall muss zusätzl</w:t>
+            </w:r>
+            <w:r>
+              <w:t>i</w:t>
+            </w:r>
+            <w:r>
+              <w:t xml:space="preserve">che Projektzeit eingeplant werden. </w:t>
+            </w:r>
+          </w:p>
+        </w:tc>
+      </w:tr>
+      <w:tr>
+        <w:trPr>
+          <w:trHeight w:val="528"/>
+        </w:trPr>
+        <w:tc>
+          <w:tcPr>
+            <w:tcW w:w="559" w:type="dxa"/>
+            <w:tcBorders>
+              <w:top w:val="single" w:sz="4" w:space="0" w:color="auto"/>
+              <w:bottom w:val="single" w:sz="4" w:space="0" w:color="auto"/>
+            </w:tcBorders>
+            <w:shd w:val="clear" w:color="auto" w:fill="auto"/>
+          </w:tcPr>
+          <w:p>
+            <w:pPr>
+              <w:pStyle w:val="TextCDB"/>
+              <w:rPr>
+                <w:lang w:val="de-CH"/>
+              </w:rPr>
+            </w:pPr>
+            <w:r>
+              <w:rPr>
+                <w:lang w:val="de-CH"/>
+              </w:rPr>
+              <w:t>3</w:t>
+            </w:r>
+          </w:p>
+        </w:tc>
+        <w:tc>
+          <w:tcPr>
+            <w:tcW w:w="3944" w:type="dxa"/>
+            <w:tcBorders>
+              <w:top w:val="single" w:sz="4" w:space="0" w:color="auto"/>
+              <w:bottom w:val="single" w:sz="4" w:space="0" w:color="auto"/>
+            </w:tcBorders>
+          </w:tcPr>
+          <w:p>
+            <w:pPr>
+              <w:pStyle w:val="TextCDB"/>
+              <w:rPr>
+                <w:lang w:val="de-CH"/>
+              </w:rPr>
+            </w:pPr>
+            <w:r>
+              <w:rPr>
+                <w:lang w:val="de-CH"/>
+              </w:rPr>
+              <w:t>Ausserordentlicher Schulausfall</w:t>
+            </w:r>
+          </w:p>
+        </w:tc>
+        <w:tc>
+          <w:tcPr>
+            <w:tcW w:w="2835" w:type="dxa"/>
+            <w:tcBorders>
+              <w:top w:val="single" w:sz="4" w:space="0" w:color="auto"/>
+              <w:bottom w:val="single" w:sz="4" w:space="0" w:color="auto"/>
+            </w:tcBorders>
+          </w:tcPr>
+          <w:p>
+            <w:pPr>
+              <w:pStyle w:val="TextCDB"/>
+              <w:rPr>
+                <w:lang w:val="de-CH"/>
+              </w:rPr>
+            </w:pPr>
+            <w:r>
+              <w:rPr>
+                <w:lang w:val="de-CH"/>
+              </w:rPr>
+              <w:t>Projektzeit geht um einen ganzen Tag für alle Teammitglieder verloren</w:t>
+            </w:r>
+          </w:p>
+        </w:tc>
+        <w:tc>
+          <w:tcPr>
+            <w:tcW w:w="567" w:type="dxa"/>
+            <w:tcBorders>
+              <w:top w:val="single" w:sz="4" w:space="0" w:color="auto"/>
+              <w:bottom w:val="single" w:sz="4" w:space="0" w:color="auto"/>
+            </w:tcBorders>
+            <w:shd w:val="clear" w:color="auto" w:fill="auto"/>
+          </w:tcPr>
+          <w:p>
+            <w:pPr>
+              <w:pStyle w:val="TextCDB"/>
+              <w:rPr>
+                <w:lang w:val="de-CH"/>
+              </w:rPr>
+            </w:pPr>
+            <w:r>
+              <w:rPr>
+                <w:lang w:val="de-CH"/>
+              </w:rPr>
+              <w:t>3</w:t>
+            </w:r>
+          </w:p>
+        </w:tc>
+        <w:tc>
+          <w:tcPr>
+            <w:tcW w:w="708" w:type="dxa"/>
+            <w:tcBorders>
+              <w:top w:val="single" w:sz="4" w:space="0" w:color="auto"/>
+              <w:bottom w:val="single" w:sz="4" w:space="0" w:color="auto"/>
+            </w:tcBorders>
+          </w:tcPr>
+          <w:p>
+            <w:pPr>
+              <w:pStyle w:val="TextCDB"/>
+              <w:rPr>
+                <w:lang w:val="de-CH"/>
+              </w:rPr>
+            </w:pPr>
+            <w:r>
+              <w:rPr>
+                <w:lang w:val="de-CH"/>
+              </w:rPr>
+              <w:t>1</w:t>
+            </w:r>
+          </w:p>
+        </w:tc>
+        <w:tc>
+          <w:tcPr>
+            <w:tcW w:w="567" w:type="dxa"/>
+            <w:tcBorders>
+              <w:top w:val="single" w:sz="4" w:space="0" w:color="auto"/>
+              <w:bottom w:val="single" w:sz="4" w:space="0" w:color="auto"/>
+            </w:tcBorders>
+            <w:shd w:val="clear" w:color="auto" w:fill="76923C" w:themeFill="accent3" w:themeFillShade="BF"/>
+          </w:tcPr>
+          <w:p>
+            <w:pPr>
+              <w:pStyle w:val="TextCDB"/>
+              <w:rPr>
+                <w:lang w:val="de-CH"/>
+              </w:rPr>
+            </w:pPr>
+            <w:r>
+              <w:rPr>
+                <w:lang w:val="de-CH"/>
+              </w:rPr>
+              <w:t>3</w:t>
+            </w:r>
+          </w:p>
+        </w:tc>
+        <w:tc>
+          <w:tcPr>
+            <w:tcW w:w="5529" w:type="dxa"/>
+            <w:tcBorders>
+              <w:top w:val="single" w:sz="4" w:space="0" w:color="auto"/>
+              <w:bottom w:val="single" w:sz="4" w:space="0" w:color="auto"/>
+            </w:tcBorders>
+          </w:tcPr>
+          <w:p>
+            <w:pPr>
+              <w:pStyle w:val="AufzhlungPunkt"/>
+              <w:numPr>
+                <w:ilvl w:val="0"/>
+                <w:numId w:val="0"/>
+              </w:numPr>
+            </w:pPr>
+            <w:r>
+              <w:t>Es werden keine Massnahmen zur Prävention getro</w:t>
+            </w:r>
+            <w:r>
+              <w:t>f</w:t>
+            </w:r>
+            <w:r>
+              <w:t xml:space="preserve">fen, da Massnahmen aufwändig zu Planen sind und das Risiko gering ist. </w:t>
+            </w:r>
+          </w:p>
+        </w:tc>
+      </w:tr>
+    </w:tbl>
+    <w:p>
+      <w:pPr>
+        <w:pStyle w:val="TextCDB"/>
+        <w:rPr>
+          <w:b/>
+          <w:lang w:val="de-CH"/>
+        </w:rPr>
+      </w:pPr>
+      <w:r>
+        <w:rPr>
+          <w:i/>
+          <w:sz w:val="18"/>
+          <w:szCs w:val="18"/>
+          <w:lang w:val="de-CH"/>
+        </w:rPr>
+        <w:t xml:space="preserve">A: Auswirkungsgrad,  EW: </w:t>
+      </w:r>
+      <w:proofErr w:type="spellStart"/>
+      <w:r>
+        <w:rPr>
+          <w:i/>
+          <w:sz w:val="18"/>
+          <w:szCs w:val="18"/>
+          <w:lang w:val="de-CH"/>
+        </w:rPr>
+        <w:t>Eintretenswahrscheinlichkeit</w:t>
+      </w:r>
+      <w:proofErr w:type="spellEnd"/>
+      <w:r>
+        <w:rPr>
+          <w:i/>
+          <w:sz w:val="18"/>
+          <w:szCs w:val="18"/>
+          <w:lang w:val="de-CH"/>
+        </w:rPr>
+        <w:t>,  RZ: Risikozahl</w:t>
+      </w:r>
     </w:p>
     <w:p>
       <w:pPr>
         <w:pStyle w:val="TextCDB"/>
         <w:rPr>
+          <w:b/>
           <w:lang w:val="de-CH"/>
         </w:rPr>
       </w:pPr>
       <w:r>
         <w:rPr>
+          <w:b/>
           <w:lang w:val="de-CH"/>
         </w:rPr>
-        <w:t>Mit der Beauftragung verbundene Risiken</w:t>
-      </w:r>
+        <w:t>Bewertungsskalen</w:t>
+      </w:r>
+    </w:p>
+    <w:tbl>
+      <w:tblPr>
+        <w:tblW w:w="14709" w:type="dxa"/>
+        <w:tblBorders>
+          <w:top w:val="single" w:sz="4" w:space="0" w:color="auto"/>
+          <w:left w:val="single" w:sz="4" w:space="0" w:color="auto"/>
+          <w:bottom w:val="single" w:sz="4" w:space="0" w:color="auto"/>
+          <w:right w:val="single" w:sz="4" w:space="0" w:color="auto"/>
+          <w:insideH w:val="single" w:sz="4" w:space="0" w:color="auto"/>
+          <w:insideV w:val="single" w:sz="4" w:space="0" w:color="auto"/>
+        </w:tblBorders>
+        <w:tblLayout w:type="fixed"/>
+        <w:tblLook w:val="04A0" w:firstRow="1" w:lastRow="0" w:firstColumn="1" w:lastColumn="0" w:noHBand="0" w:noVBand="1"/>
+      </w:tblPr>
+      <w:tblGrid>
+        <w:gridCol w:w="1384"/>
+        <w:gridCol w:w="1985"/>
+        <w:gridCol w:w="2126"/>
+        <w:gridCol w:w="3118"/>
+        <w:gridCol w:w="284"/>
+        <w:gridCol w:w="1417"/>
+        <w:gridCol w:w="4395"/>
+      </w:tblGrid>
+      <w:tr>
+        <w:trPr>
+          <w:trHeight w:val="353"/>
+          <w:tblHeader/>
+        </w:trPr>
+        <w:tc>
+          <w:tcPr>
+            <w:tcW w:w="8613" w:type="dxa"/>
+            <w:gridSpan w:val="4"/>
+            <w:tcBorders>
+              <w:top w:val="single" w:sz="4" w:space="0" w:color="auto"/>
+              <w:left w:val="single" w:sz="4" w:space="0" w:color="auto"/>
+              <w:bottom w:val="single" w:sz="4" w:space="0" w:color="auto"/>
+              <w:right w:val="single" w:sz="4" w:space="0" w:color="auto"/>
+            </w:tcBorders>
+            <w:shd w:val="clear" w:color="auto" w:fill="DBE5F1" w:themeFill="accent1" w:themeFillTint="33"/>
+            <w:vAlign w:val="center"/>
+          </w:tcPr>
+          <w:p>
+            <w:pPr>
+              <w:pStyle w:val="TextCDB"/>
+              <w:spacing w:after="0" w:line="240" w:lineRule="auto"/>
+              <w:jc w:val="center"/>
+              <w:rPr>
+                <w:b/>
+                <w:lang w:val="de-CH"/>
+              </w:rPr>
+            </w:pPr>
+            <w:r>
+              <w:rPr>
+                <w:b/>
+                <w:lang w:val="de-CH"/>
+              </w:rPr>
+              <w:t>Auswirkungsgra</w:t>
+            </w:r>
+            <w:r>
+              <w:rPr>
+                <w:b/>
+                <w:lang w:val="de-CH"/>
+              </w:rPr>
+              <w:t>d</w:t>
+            </w:r>
+          </w:p>
+        </w:tc>
+        <w:tc>
+          <w:tcPr>
+            <w:tcW w:w="284" w:type="dxa"/>
+            <w:tcBorders>
+              <w:top w:val="nil"/>
+              <w:bottom w:val="nil"/>
+            </w:tcBorders>
+            <w:shd w:val="clear" w:color="auto" w:fill="auto"/>
+            <w:vAlign w:val="center"/>
+          </w:tcPr>
+          <w:p>
+            <w:pPr>
+              <w:pStyle w:val="TextCDB"/>
+              <w:spacing w:after="0" w:line="240" w:lineRule="auto"/>
+              <w:jc w:val="center"/>
+              <w:rPr>
+                <w:b/>
+                <w:lang w:val="de-CH"/>
+              </w:rPr>
+            </w:pPr>
+          </w:p>
+        </w:tc>
+        <w:tc>
+          <w:tcPr>
+            <w:tcW w:w="5812" w:type="dxa"/>
+            <w:gridSpan w:val="2"/>
+            <w:shd w:val="clear" w:color="auto" w:fill="DBE5F1" w:themeFill="accent1" w:themeFillTint="33"/>
+            <w:vAlign w:val="center"/>
+          </w:tcPr>
+          <w:p>
+            <w:pPr>
+              <w:pStyle w:val="TextCDB"/>
+              <w:spacing w:after="0" w:line="240" w:lineRule="auto"/>
+              <w:jc w:val="center"/>
+              <w:rPr>
+                <w:b/>
+                <w:lang w:val="de-CH"/>
+              </w:rPr>
+            </w:pPr>
+            <w:proofErr w:type="spellStart"/>
+            <w:r>
+              <w:rPr>
+                <w:b/>
+                <w:lang w:val="de-CH"/>
+              </w:rPr>
+              <w:t>Eintretenswahrscheinlichkeit</w:t>
+            </w:r>
+            <w:proofErr w:type="spellEnd"/>
+          </w:p>
+        </w:tc>
+      </w:tr>
+      <w:tr>
+        <w:trPr>
+          <w:trHeight w:val="525"/>
+          <w:tblHeader/>
+        </w:trPr>
+        <w:tc>
+          <w:tcPr>
+            <w:tcW w:w="1384" w:type="dxa"/>
+            <w:tcBorders>
+              <w:top w:val="single" w:sz="4" w:space="0" w:color="auto"/>
+              <w:left w:val="single" w:sz="4" w:space="0" w:color="auto"/>
+              <w:bottom w:val="single" w:sz="4" w:space="0" w:color="auto"/>
+              <w:right w:val="single" w:sz="4" w:space="0" w:color="auto"/>
+            </w:tcBorders>
+            <w:shd w:val="clear" w:color="auto" w:fill="DBE5F1" w:themeFill="accent1" w:themeFillTint="33"/>
+            <w:vAlign w:val="center"/>
+          </w:tcPr>
+          <w:p>
+            <w:pPr>
+              <w:pStyle w:val="TextCDB"/>
+              <w:spacing w:after="0"/>
+              <w:jc w:val="center"/>
+              <w:rPr>
+                <w:b/>
+                <w:lang w:val="de-CH"/>
+              </w:rPr>
+            </w:pPr>
+            <w:r>
+              <w:rPr>
+                <w:b/>
+                <w:lang w:val="de-CH"/>
+              </w:rPr>
+              <w:t>Bewertung</w:t>
+            </w:r>
+          </w:p>
+        </w:tc>
+        <w:tc>
+          <w:tcPr>
+            <w:tcW w:w="1985" w:type="dxa"/>
+            <w:tcBorders>
+              <w:top w:val="single" w:sz="4" w:space="0" w:color="auto"/>
+              <w:left w:val="single" w:sz="4" w:space="0" w:color="auto"/>
+              <w:bottom w:val="single" w:sz="4" w:space="0" w:color="auto"/>
+              <w:right w:val="single" w:sz="4" w:space="0" w:color="auto"/>
+            </w:tcBorders>
+            <w:shd w:val="clear" w:color="auto" w:fill="DBE5F1" w:themeFill="accent1" w:themeFillTint="33"/>
+            <w:vAlign w:val="center"/>
+          </w:tcPr>
+          <w:p>
+            <w:pPr>
+              <w:pStyle w:val="TextCDB"/>
+              <w:spacing w:after="0"/>
+              <w:jc w:val="center"/>
+              <w:rPr>
+                <w:b/>
+                <w:lang w:val="de-CH"/>
+              </w:rPr>
+            </w:pPr>
+            <w:r>
+              <w:rPr>
+                <w:b/>
+                <w:lang w:val="de-CH"/>
+              </w:rPr>
+              <w:t xml:space="preserve">Auswirkung auf </w:t>
+            </w:r>
+            <w:r>
+              <w:rPr>
+                <w:b/>
+                <w:lang w:val="de-CH"/>
+              </w:rPr>
+              <w:br/>
+              <w:t>Projektergebnis</w:t>
+            </w:r>
+          </w:p>
+        </w:tc>
+        <w:tc>
+          <w:tcPr>
+            <w:tcW w:w="2126" w:type="dxa"/>
+            <w:tcBorders>
+              <w:top w:val="single" w:sz="4" w:space="0" w:color="auto"/>
+              <w:left w:val="single" w:sz="4" w:space="0" w:color="auto"/>
+              <w:bottom w:val="single" w:sz="4" w:space="0" w:color="auto"/>
+              <w:right w:val="single" w:sz="4" w:space="0" w:color="auto"/>
+            </w:tcBorders>
+            <w:shd w:val="clear" w:color="auto" w:fill="DBE5F1" w:themeFill="accent1" w:themeFillTint="33"/>
+            <w:vAlign w:val="center"/>
+          </w:tcPr>
+          <w:p>
+            <w:pPr>
+              <w:pStyle w:val="TextCDB"/>
+              <w:spacing w:after="0"/>
+              <w:jc w:val="center"/>
+              <w:rPr>
+                <w:b/>
+                <w:lang w:val="de-CH"/>
+              </w:rPr>
+            </w:pPr>
+            <w:r>
+              <w:rPr>
+                <w:b/>
+                <w:lang w:val="de-CH"/>
+              </w:rPr>
+              <w:t xml:space="preserve">Auswirkung auf </w:t>
+            </w:r>
+            <w:r>
+              <w:rPr>
+                <w:b/>
+                <w:lang w:val="de-CH"/>
+              </w:rPr>
+              <w:br/>
+              <w:t>Termin</w:t>
+            </w:r>
+          </w:p>
+        </w:tc>
+        <w:tc>
+          <w:tcPr>
+            <w:tcW w:w="3118" w:type="dxa"/>
+            <w:tcBorders>
+              <w:top w:val="single" w:sz="4" w:space="0" w:color="auto"/>
+              <w:left w:val="single" w:sz="4" w:space="0" w:color="auto"/>
+              <w:bottom w:val="single" w:sz="4" w:space="0" w:color="auto"/>
+              <w:right w:val="single" w:sz="4" w:space="0" w:color="auto"/>
+            </w:tcBorders>
+            <w:shd w:val="clear" w:color="auto" w:fill="DBE5F1" w:themeFill="accent1" w:themeFillTint="33"/>
+            <w:vAlign w:val="center"/>
+          </w:tcPr>
+          <w:p>
+            <w:pPr>
+              <w:pStyle w:val="TextCDB"/>
+              <w:spacing w:after="0"/>
+              <w:jc w:val="center"/>
+              <w:rPr>
+                <w:b/>
+                <w:lang w:val="de-CH"/>
+              </w:rPr>
+            </w:pPr>
+            <w:r>
+              <w:rPr>
+                <w:b/>
+                <w:lang w:val="de-CH"/>
+              </w:rPr>
+              <w:t xml:space="preserve">Auswirkung auf </w:t>
+            </w:r>
+            <w:r>
+              <w:rPr>
+                <w:b/>
+                <w:lang w:val="de-CH"/>
+              </w:rPr>
+              <w:br/>
+              <w:t>Kosten</w:t>
+            </w:r>
+          </w:p>
+        </w:tc>
+        <w:tc>
+          <w:tcPr>
+            <w:tcW w:w="284" w:type="dxa"/>
+            <w:tcBorders>
+              <w:top w:val="nil"/>
+              <w:left w:val="single" w:sz="4" w:space="0" w:color="auto"/>
+              <w:bottom w:val="nil"/>
+              <w:right w:val="single" w:sz="4" w:space="0" w:color="auto"/>
+            </w:tcBorders>
+            <w:shd w:val="clear" w:color="auto" w:fill="auto"/>
+            <w:vAlign w:val="center"/>
+          </w:tcPr>
+          <w:p>
+            <w:pPr>
+              <w:pStyle w:val="TextCDB"/>
+              <w:spacing w:after="0"/>
+              <w:jc w:val="center"/>
+              <w:rPr>
+                <w:b/>
+                <w:lang w:val="de-CH"/>
+              </w:rPr>
+            </w:pPr>
+          </w:p>
+        </w:tc>
+        <w:tc>
+          <w:tcPr>
+            <w:tcW w:w="1417" w:type="dxa"/>
+            <w:tcBorders>
+              <w:top w:val="single" w:sz="4" w:space="0" w:color="auto"/>
+              <w:left w:val="single" w:sz="4" w:space="0" w:color="auto"/>
+              <w:bottom w:val="single" w:sz="4" w:space="0" w:color="auto"/>
+              <w:right w:val="single" w:sz="4" w:space="0" w:color="auto"/>
+            </w:tcBorders>
+            <w:shd w:val="clear" w:color="auto" w:fill="DBE5F1" w:themeFill="accent1" w:themeFillTint="33"/>
+            <w:vAlign w:val="center"/>
+          </w:tcPr>
+          <w:p>
+            <w:pPr>
+              <w:pStyle w:val="TextCDB"/>
+              <w:spacing w:after="0"/>
+              <w:jc w:val="center"/>
+              <w:rPr>
+                <w:b/>
+                <w:lang w:val="de-CH"/>
+              </w:rPr>
+            </w:pPr>
+            <w:r>
+              <w:rPr>
+                <w:b/>
+                <w:lang w:val="de-CH"/>
+              </w:rPr>
+              <w:t>Bewertung</w:t>
+            </w:r>
+          </w:p>
+        </w:tc>
+        <w:tc>
+          <w:tcPr>
+            <w:tcW w:w="4395" w:type="dxa"/>
+            <w:tcBorders>
+              <w:top w:val="single" w:sz="4" w:space="0" w:color="auto"/>
+              <w:left w:val="single" w:sz="4" w:space="0" w:color="auto"/>
+              <w:bottom w:val="single" w:sz="4" w:space="0" w:color="auto"/>
+              <w:right w:val="single" w:sz="4" w:space="0" w:color="auto"/>
+            </w:tcBorders>
+            <w:shd w:val="clear" w:color="auto" w:fill="DBE5F1" w:themeFill="accent1" w:themeFillTint="33"/>
+            <w:vAlign w:val="center"/>
+          </w:tcPr>
+          <w:p>
+            <w:pPr>
+              <w:pStyle w:val="TextCDB"/>
+              <w:spacing w:after="0"/>
+              <w:jc w:val="center"/>
+              <w:rPr>
+                <w:b/>
+                <w:lang w:val="de-CH"/>
+              </w:rPr>
+            </w:pPr>
+            <w:r>
+              <w:rPr>
+                <w:b/>
+                <w:lang w:val="de-CH"/>
+              </w:rPr>
+              <w:t>Beschreibung</w:t>
+            </w:r>
+          </w:p>
+        </w:tc>
+      </w:tr>
+      <w:tr>
+        <w:trPr>
+          <w:trHeight w:val="547"/>
+        </w:trPr>
+        <w:tc>
+          <w:tcPr>
+            <w:tcW w:w="1384" w:type="dxa"/>
+            <w:tcBorders>
+              <w:top w:val="single" w:sz="4" w:space="0" w:color="auto"/>
+              <w:bottom w:val="single" w:sz="4" w:space="0" w:color="auto"/>
+            </w:tcBorders>
+          </w:tcPr>
+          <w:p>
+            <w:pPr>
+              <w:pStyle w:val="TextCDB"/>
+              <w:spacing w:after="0"/>
+              <w:rPr>
+                <w:sz w:val="20"/>
+                <w:szCs w:val="20"/>
+                <w:lang w:val="de-CH"/>
+              </w:rPr>
+            </w:pPr>
+            <w:r>
+              <w:rPr>
+                <w:sz w:val="20"/>
+                <w:szCs w:val="20"/>
+                <w:lang w:val="de-CH"/>
+              </w:rPr>
+              <w:t>1 = niedrig</w:t>
+            </w:r>
+          </w:p>
+        </w:tc>
+        <w:tc>
+          <w:tcPr>
+            <w:tcW w:w="1985" w:type="dxa"/>
+            <w:tcBorders>
+              <w:top w:val="single" w:sz="4" w:space="0" w:color="auto"/>
+              <w:bottom w:val="single" w:sz="4" w:space="0" w:color="auto"/>
+            </w:tcBorders>
+          </w:tcPr>
+          <w:p>
+            <w:pPr>
+              <w:pStyle w:val="TextCDB"/>
+              <w:spacing w:after="0"/>
+              <w:rPr>
+                <w:i/>
+                <w:sz w:val="20"/>
+                <w:szCs w:val="20"/>
+                <w:lang w:val="de-CH"/>
+              </w:rPr>
+            </w:pPr>
+            <w:r>
+              <w:rPr>
+                <w:i/>
+                <w:sz w:val="20"/>
+                <w:szCs w:val="20"/>
+                <w:lang w:val="de-CH"/>
+              </w:rPr>
+              <w:t>Geringfügige Mä</w:t>
+            </w:r>
+            <w:r>
+              <w:rPr>
+                <w:i/>
+                <w:sz w:val="20"/>
+                <w:szCs w:val="20"/>
+                <w:lang w:val="de-CH"/>
+              </w:rPr>
+              <w:t>n</w:t>
+            </w:r>
+            <w:r>
+              <w:rPr>
+                <w:i/>
+                <w:sz w:val="20"/>
+                <w:szCs w:val="20"/>
+                <w:lang w:val="de-CH"/>
+              </w:rPr>
+              <w:t>gel</w:t>
+            </w:r>
+          </w:p>
+        </w:tc>
+        <w:tc>
+          <w:tcPr>
+            <w:tcW w:w="2126" w:type="dxa"/>
+            <w:tcBorders>
+              <w:top w:val="single" w:sz="4" w:space="0" w:color="auto"/>
+              <w:bottom w:val="single" w:sz="4" w:space="0" w:color="auto"/>
+            </w:tcBorders>
+          </w:tcPr>
+          <w:p>
+            <w:pPr>
+              <w:pStyle w:val="TextCDB"/>
+              <w:spacing w:after="0"/>
+              <w:rPr>
+                <w:i/>
+                <w:sz w:val="20"/>
+                <w:szCs w:val="20"/>
+                <w:lang w:val="de-CH"/>
+              </w:rPr>
+            </w:pPr>
+            <w:r>
+              <w:rPr>
+                <w:i/>
+                <w:sz w:val="20"/>
+                <w:szCs w:val="20"/>
+                <w:lang w:val="de-CH"/>
+              </w:rPr>
+              <w:t xml:space="preserve">bis 1 Woche, </w:t>
+            </w:r>
+            <w:r>
+              <w:rPr>
+                <w:i/>
+                <w:sz w:val="20"/>
+                <w:szCs w:val="20"/>
+                <w:lang w:val="de-CH"/>
+              </w:rPr>
+              <w:br/>
+              <w:t>bzw. geringfügig</w:t>
+            </w:r>
+          </w:p>
+        </w:tc>
+        <w:tc>
+          <w:tcPr>
+            <w:tcW w:w="3118" w:type="dxa"/>
+            <w:tcBorders>
+              <w:top w:val="single" w:sz="4" w:space="0" w:color="auto"/>
+              <w:bottom w:val="single" w:sz="4" w:space="0" w:color="auto"/>
+            </w:tcBorders>
+          </w:tcPr>
+          <w:p>
+            <w:pPr>
+              <w:pStyle w:val="TextCDB"/>
+              <w:spacing w:after="0"/>
+              <w:rPr>
+                <w:i/>
+                <w:sz w:val="20"/>
+                <w:szCs w:val="20"/>
+                <w:lang w:val="de-CH"/>
+              </w:rPr>
+            </w:pPr>
+            <w:r>
+              <w:rPr>
+                <w:i/>
+                <w:sz w:val="20"/>
+                <w:szCs w:val="20"/>
+                <w:lang w:val="de-CH"/>
+              </w:rPr>
+              <w:t>keine</w:t>
+            </w:r>
+          </w:p>
+        </w:tc>
+        <w:tc>
+          <w:tcPr>
+            <w:tcW w:w="284" w:type="dxa"/>
+            <w:tcBorders>
+              <w:top w:val="nil"/>
+              <w:bottom w:val="nil"/>
+            </w:tcBorders>
+            <w:shd w:val="clear" w:color="auto" w:fill="auto"/>
+          </w:tcPr>
+          <w:p>
+            <w:pPr>
+              <w:pStyle w:val="TextCDB"/>
+              <w:spacing w:after="0"/>
+              <w:rPr>
+                <w:i/>
+                <w:sz w:val="20"/>
+                <w:szCs w:val="20"/>
+                <w:lang w:val="de-CH"/>
+              </w:rPr>
+            </w:pPr>
+          </w:p>
+        </w:tc>
+        <w:tc>
+          <w:tcPr>
+            <w:tcW w:w="1417" w:type="dxa"/>
+            <w:tcBorders>
+              <w:top w:val="single" w:sz="4" w:space="0" w:color="auto"/>
+              <w:bottom w:val="single" w:sz="4" w:space="0" w:color="auto"/>
+            </w:tcBorders>
+            <w:shd w:val="clear" w:color="auto" w:fill="auto"/>
+          </w:tcPr>
+          <w:p>
+            <w:pPr>
+              <w:pStyle w:val="TextCDB"/>
+              <w:spacing w:after="0"/>
+              <w:rPr>
+                <w:sz w:val="20"/>
+                <w:szCs w:val="20"/>
+                <w:lang w:val="de-CH"/>
+              </w:rPr>
+            </w:pPr>
+            <w:r>
+              <w:rPr>
+                <w:sz w:val="20"/>
+                <w:szCs w:val="20"/>
+                <w:lang w:val="de-CH"/>
+              </w:rPr>
+              <w:t>1 = niedrig</w:t>
+            </w:r>
+          </w:p>
+        </w:tc>
+        <w:tc>
+          <w:tcPr>
+            <w:tcW w:w="4395" w:type="dxa"/>
+            <w:tcBorders>
+              <w:top w:val="single" w:sz="4" w:space="0" w:color="auto"/>
+              <w:bottom w:val="single" w:sz="4" w:space="0" w:color="auto"/>
+            </w:tcBorders>
+            <w:shd w:val="clear" w:color="auto" w:fill="auto"/>
+          </w:tcPr>
+          <w:p>
+            <w:pPr>
+              <w:pStyle w:val="TextCDB"/>
+              <w:spacing w:after="0"/>
+              <w:rPr>
+                <w:i/>
+                <w:sz w:val="20"/>
+                <w:szCs w:val="20"/>
+                <w:lang w:val="de-CH"/>
+              </w:rPr>
+            </w:pPr>
+            <w:r>
+              <w:rPr>
+                <w:i/>
+                <w:sz w:val="20"/>
+                <w:szCs w:val="20"/>
+                <w:lang w:val="de-CH"/>
+              </w:rPr>
+              <w:t>unwahrscheinlich, bzw. unter 20%</w:t>
+            </w:r>
+          </w:p>
+        </w:tc>
+      </w:tr>
+      <w:tr>
+        <w:trPr>
+          <w:trHeight w:val="547"/>
+        </w:trPr>
+        <w:tc>
+          <w:tcPr>
+            <w:tcW w:w="1384" w:type="dxa"/>
+            <w:tcBorders>
+              <w:top w:val="single" w:sz="4" w:space="0" w:color="auto"/>
+              <w:bottom w:val="single" w:sz="4" w:space="0" w:color="auto"/>
+            </w:tcBorders>
+          </w:tcPr>
+          <w:p>
+            <w:pPr>
+              <w:pStyle w:val="TextCDB"/>
+              <w:spacing w:after="0"/>
+              <w:rPr>
+                <w:sz w:val="20"/>
+                <w:szCs w:val="20"/>
+                <w:lang w:val="de-CH"/>
+              </w:rPr>
+            </w:pPr>
+            <w:r>
+              <w:rPr>
+                <w:sz w:val="20"/>
+                <w:szCs w:val="20"/>
+                <w:lang w:val="de-CH"/>
+              </w:rPr>
+              <w:t>2 = mittel</w:t>
+            </w:r>
+          </w:p>
+        </w:tc>
+        <w:tc>
+          <w:tcPr>
+            <w:tcW w:w="1985" w:type="dxa"/>
+            <w:tcBorders>
+              <w:top w:val="single" w:sz="4" w:space="0" w:color="auto"/>
+              <w:bottom w:val="single" w:sz="4" w:space="0" w:color="auto"/>
+            </w:tcBorders>
+          </w:tcPr>
+          <w:p>
+            <w:pPr>
+              <w:pStyle w:val="TextCDB"/>
+              <w:spacing w:after="0"/>
+              <w:rPr>
+                <w:i/>
+                <w:sz w:val="20"/>
+                <w:szCs w:val="20"/>
+                <w:lang w:val="de-CH"/>
+              </w:rPr>
+            </w:pPr>
+            <w:r>
+              <w:rPr>
+                <w:i/>
+                <w:sz w:val="20"/>
+                <w:szCs w:val="20"/>
+                <w:lang w:val="de-CH"/>
+              </w:rPr>
+              <w:t>Wesentliche Mä</w:t>
+            </w:r>
+            <w:r>
+              <w:rPr>
+                <w:i/>
+                <w:sz w:val="20"/>
+                <w:szCs w:val="20"/>
+                <w:lang w:val="de-CH"/>
+              </w:rPr>
+              <w:t>n</w:t>
+            </w:r>
+            <w:r>
+              <w:rPr>
+                <w:i/>
+                <w:sz w:val="20"/>
+                <w:szCs w:val="20"/>
+                <w:lang w:val="de-CH"/>
+              </w:rPr>
+              <w:t>gel</w:t>
+            </w:r>
+          </w:p>
+        </w:tc>
+        <w:tc>
+          <w:tcPr>
+            <w:tcW w:w="2126" w:type="dxa"/>
+            <w:tcBorders>
+              <w:top w:val="single" w:sz="4" w:space="0" w:color="auto"/>
+              <w:bottom w:val="single" w:sz="4" w:space="0" w:color="auto"/>
+            </w:tcBorders>
+          </w:tcPr>
+          <w:p>
+            <w:pPr>
+              <w:pStyle w:val="TextCDB"/>
+              <w:spacing w:after="0"/>
+              <w:rPr>
+                <w:i/>
+                <w:sz w:val="20"/>
+                <w:szCs w:val="20"/>
+                <w:lang w:val="de-CH"/>
+              </w:rPr>
+            </w:pPr>
+            <w:r>
+              <w:rPr>
+                <w:i/>
+                <w:sz w:val="20"/>
+                <w:szCs w:val="20"/>
+                <w:lang w:val="de-CH"/>
+              </w:rPr>
+              <w:t xml:space="preserve">1-3 Wochen </w:t>
+            </w:r>
+            <w:r>
+              <w:rPr>
+                <w:i/>
+                <w:sz w:val="20"/>
+                <w:szCs w:val="20"/>
+                <w:lang w:val="de-CH"/>
+              </w:rPr>
+              <w:br/>
+              <w:t>bzw. wesentlich</w:t>
+            </w:r>
+          </w:p>
+        </w:tc>
+        <w:tc>
+          <w:tcPr>
+            <w:tcW w:w="3118" w:type="dxa"/>
+            <w:tcBorders>
+              <w:top w:val="single" w:sz="4" w:space="0" w:color="auto"/>
+              <w:bottom w:val="single" w:sz="4" w:space="0" w:color="auto"/>
+            </w:tcBorders>
+          </w:tcPr>
+          <w:p>
+            <w:pPr>
+              <w:pStyle w:val="TextCDB"/>
+              <w:spacing w:after="0"/>
+              <w:rPr>
+                <w:i/>
+                <w:sz w:val="20"/>
+                <w:szCs w:val="20"/>
+                <w:lang w:val="de-CH"/>
+              </w:rPr>
+            </w:pPr>
+            <w:r>
+              <w:rPr>
+                <w:i/>
+                <w:sz w:val="20"/>
+                <w:szCs w:val="20"/>
+                <w:lang w:val="de-CH"/>
+              </w:rPr>
+              <w:t>5-20% bzw. wesentlich</w:t>
+            </w:r>
+          </w:p>
+        </w:tc>
+        <w:tc>
+          <w:tcPr>
+            <w:tcW w:w="284" w:type="dxa"/>
+            <w:tcBorders>
+              <w:top w:val="nil"/>
+              <w:bottom w:val="nil"/>
+            </w:tcBorders>
+            <w:shd w:val="clear" w:color="auto" w:fill="auto"/>
+          </w:tcPr>
+          <w:p>
+            <w:pPr>
+              <w:pStyle w:val="TextCDB"/>
+              <w:spacing w:after="0"/>
+              <w:rPr>
+                <w:i/>
+                <w:sz w:val="20"/>
+                <w:szCs w:val="20"/>
+                <w:lang w:val="de-CH"/>
+              </w:rPr>
+            </w:pPr>
+          </w:p>
+        </w:tc>
+        <w:tc>
+          <w:tcPr>
+            <w:tcW w:w="1417" w:type="dxa"/>
+            <w:tcBorders>
+              <w:top w:val="single" w:sz="4" w:space="0" w:color="auto"/>
+              <w:bottom w:val="single" w:sz="4" w:space="0" w:color="auto"/>
+            </w:tcBorders>
+            <w:shd w:val="clear" w:color="auto" w:fill="auto"/>
+          </w:tcPr>
+          <w:p>
+            <w:pPr>
+              <w:pStyle w:val="TextCDB"/>
+              <w:spacing w:after="0"/>
+              <w:rPr>
+                <w:sz w:val="20"/>
+                <w:szCs w:val="20"/>
+                <w:lang w:val="de-CH"/>
+              </w:rPr>
+            </w:pPr>
+            <w:r>
+              <w:rPr>
+                <w:sz w:val="20"/>
+                <w:szCs w:val="20"/>
+                <w:lang w:val="de-CH"/>
+              </w:rPr>
+              <w:t>2 = mittel</w:t>
+            </w:r>
+          </w:p>
+        </w:tc>
+        <w:tc>
+          <w:tcPr>
+            <w:tcW w:w="4395" w:type="dxa"/>
+            <w:tcBorders>
+              <w:top w:val="single" w:sz="4" w:space="0" w:color="auto"/>
+              <w:bottom w:val="single" w:sz="4" w:space="0" w:color="auto"/>
+            </w:tcBorders>
+            <w:shd w:val="clear" w:color="auto" w:fill="auto"/>
+          </w:tcPr>
+          <w:p>
+            <w:pPr>
+              <w:pStyle w:val="TextCDB"/>
+              <w:spacing w:after="0"/>
+              <w:rPr>
+                <w:i/>
+                <w:sz w:val="20"/>
+                <w:szCs w:val="20"/>
+                <w:lang w:val="de-CH"/>
+              </w:rPr>
+            </w:pPr>
+            <w:r>
+              <w:rPr>
+                <w:i/>
+                <w:sz w:val="20"/>
+                <w:szCs w:val="20"/>
+                <w:lang w:val="de-CH"/>
+              </w:rPr>
+              <w:t>mässig wahrscheinlich, bzw. 20-50%</w:t>
+            </w:r>
+          </w:p>
+        </w:tc>
+      </w:tr>
+      <w:tr>
+        <w:trPr>
+          <w:trHeight w:val="547"/>
+        </w:trPr>
+        <w:tc>
+          <w:tcPr>
+            <w:tcW w:w="1384" w:type="dxa"/>
+            <w:tcBorders>
+              <w:top w:val="single" w:sz="4" w:space="0" w:color="auto"/>
+              <w:bottom w:val="single" w:sz="4" w:space="0" w:color="auto"/>
+            </w:tcBorders>
+          </w:tcPr>
+          <w:p>
+            <w:pPr>
+              <w:pStyle w:val="TextCDB"/>
+              <w:spacing w:after="0"/>
+              <w:rPr>
+                <w:sz w:val="20"/>
+                <w:szCs w:val="20"/>
+                <w:lang w:val="de-CH"/>
+              </w:rPr>
+            </w:pPr>
+            <w:r>
+              <w:rPr>
+                <w:sz w:val="20"/>
+                <w:szCs w:val="20"/>
+                <w:lang w:val="de-CH"/>
+              </w:rPr>
+              <w:t>3 = hoch</w:t>
+            </w:r>
+          </w:p>
+        </w:tc>
+        <w:tc>
+          <w:tcPr>
+            <w:tcW w:w="1985" w:type="dxa"/>
+            <w:tcBorders>
+              <w:top w:val="single" w:sz="4" w:space="0" w:color="auto"/>
+              <w:bottom w:val="single" w:sz="4" w:space="0" w:color="auto"/>
+            </w:tcBorders>
+          </w:tcPr>
+          <w:p>
+            <w:pPr>
+              <w:pStyle w:val="TextCDB"/>
+              <w:spacing w:after="0"/>
+              <w:rPr>
+                <w:i/>
+                <w:sz w:val="20"/>
+                <w:szCs w:val="20"/>
+                <w:lang w:val="de-CH"/>
+              </w:rPr>
+            </w:pPr>
+            <w:r>
+              <w:rPr>
+                <w:i/>
+                <w:sz w:val="20"/>
+                <w:szCs w:val="20"/>
+                <w:lang w:val="de-CH"/>
+              </w:rPr>
+              <w:t>Gravierende Mä</w:t>
+            </w:r>
+            <w:r>
+              <w:rPr>
+                <w:i/>
+                <w:sz w:val="20"/>
+                <w:szCs w:val="20"/>
+                <w:lang w:val="de-CH"/>
+              </w:rPr>
+              <w:t>n</w:t>
+            </w:r>
+            <w:r>
+              <w:rPr>
+                <w:i/>
+                <w:sz w:val="20"/>
+                <w:szCs w:val="20"/>
+                <w:lang w:val="de-CH"/>
+              </w:rPr>
+              <w:t>gel</w:t>
+            </w:r>
+          </w:p>
+        </w:tc>
+        <w:tc>
+          <w:tcPr>
+            <w:tcW w:w="2126" w:type="dxa"/>
+            <w:tcBorders>
+              <w:top w:val="single" w:sz="4" w:space="0" w:color="auto"/>
+              <w:bottom w:val="single" w:sz="4" w:space="0" w:color="auto"/>
+            </w:tcBorders>
+          </w:tcPr>
+          <w:p>
+            <w:pPr>
+              <w:pStyle w:val="TextCDB"/>
+              <w:spacing w:after="0"/>
+              <w:rPr>
+                <w:i/>
+                <w:sz w:val="20"/>
+                <w:szCs w:val="20"/>
+                <w:lang w:val="de-CH"/>
+              </w:rPr>
+            </w:pPr>
+            <w:r>
+              <w:rPr>
+                <w:i/>
+                <w:sz w:val="20"/>
+                <w:szCs w:val="20"/>
+                <w:lang w:val="de-CH"/>
+              </w:rPr>
+              <w:t xml:space="preserve">über 3 Wochen </w:t>
+            </w:r>
+            <w:r>
+              <w:rPr>
+                <w:i/>
+                <w:sz w:val="20"/>
+                <w:szCs w:val="20"/>
+                <w:lang w:val="de-CH"/>
+              </w:rPr>
+              <w:br/>
+              <w:t>bzw. gravierend</w:t>
+            </w:r>
+          </w:p>
+        </w:tc>
+        <w:tc>
+          <w:tcPr>
+            <w:tcW w:w="3118" w:type="dxa"/>
+            <w:tcBorders>
+              <w:top w:val="single" w:sz="4" w:space="0" w:color="auto"/>
+              <w:bottom w:val="single" w:sz="4" w:space="0" w:color="auto"/>
+            </w:tcBorders>
+          </w:tcPr>
+          <w:p>
+            <w:pPr>
+              <w:pStyle w:val="TextCDB"/>
+              <w:spacing w:after="0"/>
+              <w:rPr>
+                <w:i/>
+                <w:sz w:val="20"/>
+                <w:szCs w:val="20"/>
+                <w:lang w:val="de-CH"/>
+              </w:rPr>
+            </w:pPr>
+            <w:r>
+              <w:rPr>
+                <w:i/>
+                <w:sz w:val="20"/>
+                <w:szCs w:val="20"/>
+                <w:lang w:val="de-CH"/>
+              </w:rPr>
+              <w:t>über 20% bzw. gravierend</w:t>
+            </w:r>
+          </w:p>
+        </w:tc>
+        <w:tc>
+          <w:tcPr>
+            <w:tcW w:w="284" w:type="dxa"/>
+            <w:tcBorders>
+              <w:top w:val="nil"/>
+              <w:bottom w:val="nil"/>
+            </w:tcBorders>
+            <w:shd w:val="clear" w:color="auto" w:fill="auto"/>
+          </w:tcPr>
+          <w:p>
+            <w:pPr>
+              <w:pStyle w:val="TextCDB"/>
+              <w:spacing w:after="0"/>
+              <w:rPr>
+                <w:i/>
+                <w:sz w:val="20"/>
+                <w:szCs w:val="20"/>
+                <w:lang w:val="de-CH"/>
+              </w:rPr>
+            </w:pPr>
+          </w:p>
+        </w:tc>
+        <w:tc>
+          <w:tcPr>
+            <w:tcW w:w="1417" w:type="dxa"/>
+            <w:tcBorders>
+              <w:top w:val="single" w:sz="4" w:space="0" w:color="auto"/>
+              <w:bottom w:val="single" w:sz="4" w:space="0" w:color="auto"/>
+            </w:tcBorders>
+            <w:shd w:val="clear" w:color="auto" w:fill="auto"/>
+          </w:tcPr>
+          <w:p>
+            <w:pPr>
+              <w:pStyle w:val="TextCDB"/>
+              <w:spacing w:after="0"/>
+              <w:rPr>
+                <w:sz w:val="20"/>
+                <w:szCs w:val="20"/>
+                <w:lang w:val="de-CH"/>
+              </w:rPr>
+            </w:pPr>
+            <w:r>
+              <w:rPr>
+                <w:sz w:val="20"/>
+                <w:szCs w:val="20"/>
+                <w:lang w:val="de-CH"/>
+              </w:rPr>
+              <w:t>3 = hoch</w:t>
+            </w:r>
+          </w:p>
+        </w:tc>
+        <w:tc>
+          <w:tcPr>
+            <w:tcW w:w="4395" w:type="dxa"/>
+            <w:tcBorders>
+              <w:top w:val="single" w:sz="4" w:space="0" w:color="auto"/>
+              <w:bottom w:val="single" w:sz="4" w:space="0" w:color="auto"/>
+            </w:tcBorders>
+            <w:shd w:val="clear" w:color="auto" w:fill="auto"/>
+          </w:tcPr>
+          <w:p>
+            <w:pPr>
+              <w:pStyle w:val="TextCDB"/>
+              <w:spacing w:after="0"/>
+              <w:rPr>
+                <w:i/>
+                <w:sz w:val="20"/>
+                <w:szCs w:val="20"/>
+                <w:lang w:val="de-CH"/>
+              </w:rPr>
+            </w:pPr>
+            <w:r>
+              <w:rPr>
+                <w:i/>
+                <w:sz w:val="20"/>
+                <w:szCs w:val="20"/>
+                <w:lang w:val="de-CH"/>
+              </w:rPr>
+              <w:t>hoch wahrscheinlich, bzw. über 50%</w:t>
+            </w:r>
+          </w:p>
+        </w:tc>
+      </w:tr>
+    </w:tbl>
+    <w:p>
+      <w:pPr>
+        <w:pStyle w:val="TextCDB"/>
+      </w:pPr>
     </w:p>
     <w:p>
       <w:pPr>
         <w:pStyle w:val="TextCDB"/>
         <w:rPr>
-          <w:lang w:val="de-CH"/>
-        </w:rPr>
-      </w:pPr>
-      <w:r>
-        <w:rPr>
-          <w:lang w:val="de-CH"/>
-        </w:rPr>
-        <w:t>Ggf. Verweis auf Dokument Projektplan</w:t>
-      </w:r>
-    </w:p>
-    <w:p>
-      <w:pPr>
-        <w:spacing w:line="240" w:lineRule="auto"/>
-        <w:rPr>
-          <w:rFonts w:cs="Arial"/>
-          <w:b/>
-          <w:bCs/>
-          <w:kern w:val="28"/>
-          <w:sz w:val="32"/>
-          <w:szCs w:val="32"/>
-        </w:rPr>
-      </w:pPr>
-      <w:bookmarkStart w:id="23" w:name="_Toc350761858"/>
-      <w:r>
-        <w:br w:type="page"/>
-      </w:r>
+          <w:lang w:val="de-CH" w:eastAsia="de-CH"/>
+        </w:rPr>
+        <w:sectPr>
+          <w:pgSz w:w="16838" w:h="11906" w:orient="landscape" w:code="9"/>
+          <w:pgMar w:top="1701" w:right="1240" w:bottom="1134" w:left="993" w:header="709" w:footer="669" w:gutter="0"/>
+          <w:cols w:space="708"/>
+          <w:docGrid w:linePitch="360"/>
+        </w:sectPr>
+      </w:pPr>
     </w:p>
     <w:p>
       <w:pPr>
@@ -4988,13 +7422,14 @@
           <w:numId w:val="23"/>
         </w:numPr>
       </w:pPr>
-      <w:bookmarkStart w:id="24" w:name="_Toc381103066"/>
+      <w:bookmarkStart w:id="27" w:name="_Toc350761858"/>
+      <w:bookmarkStart w:id="28" w:name="_Toc381106404"/>
       <w:r>
         <w:lastRenderedPageBreak/>
         <w:t>Konsequenzen</w:t>
       </w:r>
-      <w:bookmarkEnd w:id="23"/>
-      <w:bookmarkEnd w:id="24"/>
+      <w:bookmarkEnd w:id="27"/>
+      <w:bookmarkEnd w:id="28"/>
     </w:p>
     <w:p>
       <w:pPr>
@@ -5088,11 +7523,11 @@
           <w:numId w:val="23"/>
         </w:numPr>
       </w:pPr>
-      <w:bookmarkStart w:id="25" w:name="_Toc381103067"/>
+      <w:bookmarkStart w:id="29" w:name="_Toc381106405"/>
       <w:r>
         <w:t>Anhang A: Projektplan</w:t>
       </w:r>
-      <w:bookmarkEnd w:id="25"/>
+      <w:bookmarkEnd w:id="29"/>
     </w:p>
     <w:p>
       <w:pPr>
@@ -5115,23 +7550,18 @@
           <w:lang w:val="de-CH"/>
         </w:rPr>
       </w:pPr>
-      <w:hyperlink r:id="rId10" w:history="1">
+      <w:hyperlink r:id="rId14" w:history="1">
         <w:r>
           <w:rPr>
             <w:rStyle w:val="Hyperlink"/>
             <w:lang w:val="de-CH"/>
           </w:rPr>
-          <w:t>Projektplan v0.1</w:t>
+          <w:t>Projektplan 0.2</w:t>
         </w:r>
       </w:hyperlink>
+      <w:bookmarkEnd w:id="0"/>
     </w:p>
     <w:sectPr>
-      <w:headerReference w:type="even" r:id="rId11"/>
-      <w:headerReference w:type="default" r:id="rId12"/>
-      <w:footerReference w:type="even" r:id="rId13"/>
-      <w:footerReference w:type="default" r:id="rId14"/>
-      <w:headerReference w:type="first" r:id="rId15"/>
-      <w:footerReference w:type="first" r:id="rId16"/>
       <w:pgSz w:w="11906" w:h="16838" w:code="9"/>
       <w:pgMar w:top="1240" w:right="1134" w:bottom="993" w:left="1701" w:header="709" w:footer="669" w:gutter="0"/>
       <w:cols w:space="708"/>
@@ -5162,19 +7592,9 @@
 
 <file path=word/footer1.xml><?xml version="1.0" encoding="utf-8"?>
 <w:ftr xmlns:wpc="http://schemas.microsoft.com/office/word/2010/wordprocessingCanvas" xmlns:mc="http://schemas.openxmlformats.org/markup-compatibility/2006" xmlns:o="urn:schemas-microsoft-com:office:office" xmlns:r="http://schemas.openxmlformats.org/officeDocument/2006/relationships" xmlns:m="http://schemas.openxmlformats.org/officeDocument/2006/math" xmlns:v="urn:schemas-microsoft-com:vml" xmlns:wp14="http://schemas.microsoft.com/office/word/2010/wordprocessingDrawing" xmlns:wp="http://schemas.openxmlformats.org/drawingml/2006/wordprocessingDrawing" xmlns:w10="urn:schemas-microsoft-com:office:word" xmlns:w="http://schemas.openxmlformats.org/wordprocessingml/2006/main" xmlns:w14="http://schemas.microsoft.com/office/word/2010/wordml" xmlns:wpg="http://schemas.microsoft.com/office/word/2010/wordprocessingGroup" xmlns:wpi="http://schemas.microsoft.com/office/word/2010/wordprocessingInk" xmlns:wne="http://schemas.microsoft.com/office/word/2006/wordml" xmlns:wps="http://schemas.microsoft.com/office/word/2010/wordprocessingShape" mc:Ignorable="w14 wp14">
-  <w:p>
-    <w:pPr>
-      <w:pStyle w:val="Fuzeile"/>
-    </w:pPr>
-  </w:p>
-</w:ftr>
-</file>
-
-<file path=word/footer2.xml><?xml version="1.0" encoding="utf-8"?>
-<w:ftr xmlns:wpc="http://schemas.microsoft.com/office/word/2010/wordprocessingCanvas" xmlns:mc="http://schemas.openxmlformats.org/markup-compatibility/2006" xmlns:o="urn:schemas-microsoft-com:office:office" xmlns:r="http://schemas.openxmlformats.org/officeDocument/2006/relationships" xmlns:m="http://schemas.openxmlformats.org/officeDocument/2006/math" xmlns:v="urn:schemas-microsoft-com:vml" xmlns:wp14="http://schemas.microsoft.com/office/word/2010/wordprocessingDrawing" xmlns:wp="http://schemas.openxmlformats.org/drawingml/2006/wordprocessingDrawing" xmlns:w10="urn:schemas-microsoft-com:office:word" xmlns:w="http://schemas.openxmlformats.org/wordprocessingml/2006/main" xmlns:w14="http://schemas.microsoft.com/office/word/2010/wordml" xmlns:wpg="http://schemas.microsoft.com/office/word/2010/wordprocessingGroup" xmlns:wpi="http://schemas.microsoft.com/office/word/2010/wordprocessingInk" xmlns:wne="http://schemas.microsoft.com/office/word/2006/wordml" xmlns:wps="http://schemas.microsoft.com/office/word/2010/wordprocessingShape" mc:Ignorable="w14 wp14">
   <w:tbl>
     <w:tblPr>
-      <w:tblW w:w="9777" w:type="dxa"/>
+      <w:tblW w:w="15134" w:type="dxa"/>
       <w:tblInd w:w="-37" w:type="dxa"/>
       <w:tblLayout w:type="fixed"/>
       <w:tblCellMar>
@@ -5188,14 +7608,14 @@
       <w:gridCol w:w="3222"/>
       <w:gridCol w:w="3259"/>
       <w:gridCol w:w="3130"/>
-      <w:gridCol w:w="129"/>
+      <w:gridCol w:w="5486"/>
     </w:tblGrid>
     <w:tr>
       <w:trPr>
         <w:gridBefore w:val="1"/>
         <w:gridAfter w:val="1"/>
         <w:wBefore w:w="37" w:type="dxa"/>
-        <w:wAfter w:w="129" w:type="dxa"/>
+        <w:wAfter w:w="5486" w:type="dxa"/>
         <w:cantSplit/>
       </w:trPr>
       <w:tc>
@@ -5304,7 +7724,7 @@
       </w:tc>
       <w:tc>
         <w:tcPr>
-          <w:tcW w:w="3259" w:type="dxa"/>
+          <w:tcW w:w="8616" w:type="dxa"/>
           <w:gridSpan w:val="2"/>
           <w:tcBorders>
             <w:top w:val="single" w:sz="4" w:space="0" w:color="auto"/>
@@ -5353,7 +7773,7 @@
               <w:sz w:val="20"/>
               <w:szCs w:val="20"/>
             </w:rPr>
-            <w:t>6</w:t>
+            <w:t>2</w:t>
           </w:r>
           <w:r>
             <w:rPr>
@@ -5375,7 +7795,7 @@
                 <w:sz w:val="20"/>
                 <w:szCs w:val="20"/>
               </w:rPr>
-              <w:t>6</w:t>
+              <w:t>7</w:t>
             </w:r>
           </w:fldSimple>
           <w:r>
@@ -5397,7 +7817,7 @@
 </w:ftr>
 </file>
 
-<file path=word/footer3.xml><?xml version="1.0" encoding="utf-8"?>
+<file path=word/footer2.xml><?xml version="1.0" encoding="utf-8"?>
 <w:ftr xmlns:wpc="http://schemas.microsoft.com/office/word/2010/wordprocessingCanvas" xmlns:mc="http://schemas.openxmlformats.org/markup-compatibility/2006" xmlns:o="urn:schemas-microsoft-com:office:office" xmlns:r="http://schemas.openxmlformats.org/officeDocument/2006/relationships" xmlns:m="http://schemas.openxmlformats.org/officeDocument/2006/math" xmlns:v="urn:schemas-microsoft-com:vml" xmlns:wp14="http://schemas.microsoft.com/office/word/2010/wordprocessingDrawing" xmlns:wp="http://schemas.openxmlformats.org/drawingml/2006/wordprocessingDrawing" xmlns:w10="urn:schemas-microsoft-com:office:word" xmlns:w="http://schemas.openxmlformats.org/wordprocessingml/2006/main" xmlns:w14="http://schemas.microsoft.com/office/word/2010/wordml" xmlns:wpg="http://schemas.microsoft.com/office/word/2010/wordprocessingGroup" xmlns:wpi="http://schemas.microsoft.com/office/word/2010/wordprocessingInk" xmlns:wne="http://schemas.microsoft.com/office/word/2006/wordml" xmlns:wps="http://schemas.microsoft.com/office/word/2010/wordprocessingShape" mc:Ignorable="w14 wp14">
   <w:tbl>
     <w:tblPr>
@@ -5426,12 +7846,12 @@
           <w:pPr>
             <w:pStyle w:val="zCDBPfadname"/>
           </w:pPr>
-          <w:bookmarkStart w:id="27" w:name="tm_pfad"/>
-          <w:bookmarkStart w:id="28" w:name="tm_dateiname"/>
-          <w:bookmarkStart w:id="29" w:name="_Hlk112468646"/>
+          <w:bookmarkStart w:id="22" w:name="tm_pfad"/>
+          <w:bookmarkStart w:id="23" w:name="tm_dateiname"/>
+          <w:bookmarkStart w:id="24" w:name="_Hlk112468646"/>
           <w:r>
             <w:drawing>
-              <wp:anchor distT="0" distB="0" distL="114300" distR="114300" simplePos="0" relativeHeight="251659264" behindDoc="0" locked="0" layoutInCell="1" allowOverlap="1">
+              <wp:anchor distT="0" distB="0" distL="114300" distR="114300" simplePos="0" relativeHeight="251659264" behindDoc="0" locked="0" layoutInCell="1" allowOverlap="1" wp14:anchorId="4C2CEC53" wp14:editId="72730B89">
                 <wp:simplePos x="0" y="0"/>
                 <wp:positionH relativeFrom="column">
                   <wp:posOffset>4685030</wp:posOffset>
@@ -5442,7 +7862,7 @@
                 <wp:extent cx="1133475" cy="184150"/>
                 <wp:effectExtent l="19050" t="0" r="9525" b="0"/>
                 <wp:wrapNone/>
-                <wp:docPr id="3" name="Bild 12" descr="hermes_schriftzug_blau_3366cc"/>
+                <wp:docPr id="2" name="Bild 12" descr="hermes_schriftzug_blau_3366cc"/>
                 <wp:cNvGraphicFramePr>
                   <a:graphicFrameLocks xmlns:a="http://schemas.openxmlformats.org/drawingml/2006/main" noChangeAspect="1"/>
                 </wp:cNvGraphicFramePr>
@@ -5493,13 +7913,13 @@
             <w:fldChar w:fldCharType="separate"/>
           </w:r>
           <w:r>
-            <w:t>projektinitialisierungsauftrag.docx</w:t>
+            <w:t>HE5-gibb_03_projektauftrag.docx</w:t>
           </w:r>
           <w:r>
             <w:fldChar w:fldCharType="end"/>
           </w:r>
-          <w:bookmarkEnd w:id="27"/>
-          <w:bookmarkEnd w:id="28"/>
+          <w:bookmarkEnd w:id="22"/>
+          <w:bookmarkEnd w:id="23"/>
           <w:r>
             <w:t xml:space="preserve">          </w:t>
           </w:r>
@@ -5523,7 +7943,7 @@
         </w:p>
       </w:tc>
     </w:tr>
-    <w:bookmarkEnd w:id="29"/>
+    <w:bookmarkEnd w:id="24"/>
   </w:tbl>
   <w:p>
     <w:pPr>
@@ -5554,19 +7974,9 @@
 
 <file path=word/header1.xml><?xml version="1.0" encoding="utf-8"?>
 <w:hdr xmlns:wpc="http://schemas.microsoft.com/office/word/2010/wordprocessingCanvas" xmlns:mc="http://schemas.openxmlformats.org/markup-compatibility/2006" xmlns:o="urn:schemas-microsoft-com:office:office" xmlns:r="http://schemas.openxmlformats.org/officeDocument/2006/relationships" xmlns:m="http://schemas.openxmlformats.org/officeDocument/2006/math" xmlns:v="urn:schemas-microsoft-com:vml" xmlns:wp14="http://schemas.microsoft.com/office/word/2010/wordprocessingDrawing" xmlns:wp="http://schemas.openxmlformats.org/drawingml/2006/wordprocessingDrawing" xmlns:w10="urn:schemas-microsoft-com:office:word" xmlns:w="http://schemas.openxmlformats.org/wordprocessingml/2006/main" xmlns:w14="http://schemas.microsoft.com/office/word/2010/wordml" xmlns:wpg="http://schemas.microsoft.com/office/word/2010/wordprocessingGroup" xmlns:wpi="http://schemas.microsoft.com/office/word/2010/wordprocessingInk" xmlns:wne="http://schemas.microsoft.com/office/word/2006/wordml" xmlns:wps="http://schemas.microsoft.com/office/word/2010/wordprocessingShape" mc:Ignorable="w14 wp14">
-  <w:p>
-    <w:pPr>
-      <w:pStyle w:val="Kopfzeile"/>
-    </w:pPr>
-  </w:p>
-</w:hdr>
-</file>
-
-<file path=word/header2.xml><?xml version="1.0" encoding="utf-8"?>
-<w:hdr xmlns:wpc="http://schemas.microsoft.com/office/word/2010/wordprocessingCanvas" xmlns:mc="http://schemas.openxmlformats.org/markup-compatibility/2006" xmlns:o="urn:schemas-microsoft-com:office:office" xmlns:r="http://schemas.openxmlformats.org/officeDocument/2006/relationships" xmlns:m="http://schemas.openxmlformats.org/officeDocument/2006/math" xmlns:v="urn:schemas-microsoft-com:vml" xmlns:wp14="http://schemas.microsoft.com/office/word/2010/wordprocessingDrawing" xmlns:wp="http://schemas.openxmlformats.org/drawingml/2006/wordprocessingDrawing" xmlns:w10="urn:schemas-microsoft-com:office:word" xmlns:w="http://schemas.openxmlformats.org/wordprocessingml/2006/main" xmlns:w14="http://schemas.microsoft.com/office/word/2010/wordml" xmlns:wpg="http://schemas.microsoft.com/office/word/2010/wordprocessingGroup" xmlns:wpi="http://schemas.microsoft.com/office/word/2010/wordprocessingInk" xmlns:wne="http://schemas.microsoft.com/office/word/2006/wordml" xmlns:wps="http://schemas.microsoft.com/office/word/2010/wordprocessingShape" mc:Ignorable="w14 wp14">
   <w:tbl>
     <w:tblPr>
-      <w:tblW w:w="0" w:type="auto"/>
+      <w:tblW w:w="15134" w:type="dxa"/>
       <w:tblBorders>
         <w:bottom w:val="single" w:sz="4" w:space="0" w:color="000000"/>
       </w:tblBorders>
@@ -5574,7 +7984,7 @@
     </w:tblPr>
     <w:tblGrid>
       <w:gridCol w:w="4734"/>
-      <w:gridCol w:w="4553"/>
+      <w:gridCol w:w="10400"/>
     </w:tblGrid>
     <w:tr>
       <w:tc>
@@ -5588,7 +7998,7 @@
           </w:pPr>
           <w:r>
             <w:drawing>
-              <wp:anchor distT="0" distB="0" distL="114300" distR="114300" simplePos="0" relativeHeight="251660288" behindDoc="0" locked="0" layoutInCell="1" allowOverlap="1">
+              <wp:anchor distT="0" distB="0" distL="114300" distR="114300" simplePos="0" relativeHeight="251660288" behindDoc="0" locked="0" layoutInCell="1" allowOverlap="1" wp14:anchorId="30B3E871" wp14:editId="00E90727">
                 <wp:simplePos x="0" y="0"/>
                 <wp:positionH relativeFrom="column">
                   <wp:posOffset>-114787</wp:posOffset>
@@ -5599,7 +8009,7 @@
                 <wp:extent cx="1873545" cy="265814"/>
                 <wp:effectExtent l="19050" t="0" r="0" b="0"/>
                 <wp:wrapNone/>
-                <wp:docPr id="33" name="Bild 33"/>
+                <wp:docPr id="1" name="Bild 33"/>
                 <wp:cNvGraphicFramePr>
                   <a:graphicFrameLocks xmlns:a="http://schemas.openxmlformats.org/drawingml/2006/main" noChangeAspect="1"/>
                 </wp:cNvGraphicFramePr>
@@ -5650,7 +8060,7 @@
       </w:tc>
       <w:tc>
         <w:tcPr>
-          <w:tcW w:w="4553" w:type="dxa"/>
+          <w:tcW w:w="10400" w:type="dxa"/>
           <w:shd w:val="clear" w:color="auto" w:fill="auto"/>
         </w:tcPr>
         <w:p>
@@ -5669,8 +8079,6 @@
             </w:rPr>
             <w:t>Keylogger</w:t>
           </w:r>
-          <w:bookmarkStart w:id="26" w:name="_GoBack"/>
-          <w:bookmarkEnd w:id="26"/>
         </w:p>
         <w:p>
           <w:pPr>
@@ -5696,7 +8104,7 @@
 </w:hdr>
 </file>
 
-<file path=word/header3.xml><?xml version="1.0" encoding="utf-8"?>
+<file path=word/header2.xml><?xml version="1.0" encoding="utf-8"?>
 <w:hdr xmlns:wpc="http://schemas.microsoft.com/office/word/2010/wordprocessingCanvas" xmlns:mc="http://schemas.openxmlformats.org/markup-compatibility/2006" xmlns:o="urn:schemas-microsoft-com:office:office" xmlns:r="http://schemas.openxmlformats.org/officeDocument/2006/relationships" xmlns:m="http://schemas.openxmlformats.org/officeDocument/2006/math" xmlns:v="urn:schemas-microsoft-com:vml" xmlns:wp14="http://schemas.microsoft.com/office/word/2010/wordprocessingDrawing" xmlns:wp="http://schemas.openxmlformats.org/drawingml/2006/wordprocessingDrawing" xmlns:w10="urn:schemas-microsoft-com:office:word" xmlns:w="http://schemas.openxmlformats.org/wordprocessingml/2006/main" xmlns:w14="http://schemas.microsoft.com/office/word/2010/wordml" xmlns:wpg="http://schemas.microsoft.com/office/word/2010/wordprocessingGroup" xmlns:wpi="http://schemas.microsoft.com/office/word/2010/wordprocessingInk" xmlns:wne="http://schemas.microsoft.com/office/word/2006/wordml" xmlns:wps="http://schemas.microsoft.com/office/word/2010/wordprocessingShape" mc:Ignorable="w14 wp14">
   <w:p>
     <w:pPr>
@@ -5706,6 +8114,7 @@
         <w:szCs w:val="22"/>
       </w:rPr>
     </w:pPr>
+    <w:proofErr w:type="spellStart"/>
     <w:r>
       <w:rPr>
         <w:sz w:val="22"/>
@@ -5713,6 +8122,7 @@
       </w:rPr>
       <w:t>hhh</w:t>
     </w:r>
+    <w:proofErr w:type="spellEnd"/>
     <w:r>
       <w:rPr>
         <w:sz w:val="22"/>
@@ -5720,6 +8130,7 @@
       </w:rPr>
       <w:ptab w:relativeTo="margin" w:alignment="center" w:leader="none"/>
     </w:r>
+    <w:proofErr w:type="spellStart"/>
     <w:r>
       <w:rPr>
         <w:sz w:val="22"/>
@@ -5727,6 +8138,7 @@
       </w:rPr>
       <w:t>hhh</w:t>
     </w:r>
+    <w:proofErr w:type="spellEnd"/>
     <w:r>
       <w:rPr>
         <w:sz w:val="22"/>
@@ -5734,6 +8146,7 @@
       </w:rPr>
       <w:ptab w:relativeTo="margin" w:alignment="right" w:leader="none"/>
     </w:r>
+    <w:proofErr w:type="spellStart"/>
     <w:r>
       <w:rPr>
         <w:sz w:val="22"/>
@@ -5741,6 +8154,7 @@
       </w:rPr>
       <w:t>hhh</w:t>
     </w:r>
+    <w:proofErr w:type="spellEnd"/>
   </w:p>
 </w:hdr>
 </file>
@@ -11639,7 +14053,7 @@
 </file>
 
 <file path=customXml/itemProps1.xml><?xml version="1.0" encoding="utf-8"?>
-<ds:datastoreItem xmlns:ds="http://schemas.openxmlformats.org/officeDocument/2006/customXml" ds:itemID="{5A896D3F-7DD8-47B0-8FB2-B22541B22DB4}">
+<ds:datastoreItem xmlns:ds="http://schemas.openxmlformats.org/officeDocument/2006/customXml" ds:itemID="{84A73FC5-731E-42A6-9971-292CA7712775}">
   <ds:schemaRefs>
     <ds:schemaRef ds:uri="http://schemas.openxmlformats.org/officeDocument/2006/bibliography"/>
   </ds:schemaRefs>

</xml_diff>